<commit_message>
screenshot for readme and sizing adjustments
</commit_message>
<xml_diff>
--- a/assets/Alicia Morrow Resume.docx
+++ b/assets/Alicia Morrow Resume.docx
@@ -91,19 +91,7 @@
           <w:rPr>
             <w:sz w:val="20"/>
           </w:rPr>
-          <w:t>ALICIA.MORR</w:t>
-        </w:r>
-        <w:r>
-          <w:rPr>
-            <w:sz w:val="20"/>
-          </w:rPr>
-          <w:t>O</w:t>
-        </w:r>
-        <w:r>
-          <w:rPr>
-            <w:sz w:val="20"/>
-          </w:rPr>
-          <w:t>W11@GMAIL.COM</w:t>
+          <w:t>ALICIA.MORROW11@GMAIL.COM</w:t>
         </w:r>
       </w:hyperlink>
     </w:p>
@@ -145,7 +133,455 @@
           <w:sz w:val="22"/>
           <w:szCs w:val="22"/>
         </w:rPr>
-        <w:t>EDUCATION</w:t>
+        <w:t>TECHNICAL SKILLS</w:t>
+      </w:r>
+    </w:p>
+    <w:p>
+      <w:pPr>
+        <w:pStyle w:val="ListParagraph"/>
+        <w:numPr>
+          <w:ilvl w:val="0"/>
+          <w:numId w:val="22"/>
+        </w:numPr>
+        <w:tabs>
+          <w:tab w:val="left" w:pos="6060"/>
+        </w:tabs>
+        <w:rPr>
+          <w:rFonts w:ascii="Calibri" w:hAnsi="Calibri"/>
+          <w:sz w:val="20"/>
+          <w:szCs w:val="20"/>
+        </w:rPr>
+      </w:pPr>
+      <w:r>
+        <w:rPr>
+          <w:rFonts w:ascii="Calibri" w:hAnsi="Calibri"/>
+          <w:sz w:val="20"/>
+          <w:szCs w:val="20"/>
+        </w:rPr>
+        <w:t>Web Development</w:t>
+      </w:r>
+    </w:p>
+    <w:p>
+      <w:pPr>
+        <w:pStyle w:val="ListParagraph"/>
+        <w:numPr>
+          <w:ilvl w:val="1"/>
+          <w:numId w:val="22"/>
+        </w:numPr>
+        <w:tabs>
+          <w:tab w:val="left" w:pos="6060"/>
+        </w:tabs>
+        <w:rPr>
+          <w:rFonts w:ascii="Calibri" w:hAnsi="Calibri"/>
+          <w:sz w:val="20"/>
+          <w:szCs w:val="20"/>
+        </w:rPr>
+      </w:pPr>
+      <w:r>
+        <w:rPr>
+          <w:rFonts w:ascii="Calibri" w:hAnsi="Calibri"/>
+          <w:sz w:val="20"/>
+          <w:szCs w:val="20"/>
+        </w:rPr>
+        <w:t xml:space="preserve">Front End – </w:t>
+      </w:r>
+      <w:r>
+        <w:rPr>
+          <w:rFonts w:ascii="Calibri" w:hAnsi="Calibri"/>
+          <w:sz w:val="20"/>
+          <w:szCs w:val="20"/>
+        </w:rPr>
+        <w:t>HTML5, CSS3</w:t>
+      </w:r>
+      <w:r>
+        <w:rPr>
+          <w:rFonts w:ascii="Calibri" w:hAnsi="Calibri"/>
+          <w:sz w:val="20"/>
+          <w:szCs w:val="20"/>
+        </w:rPr>
+        <w:t>, JavaScript</w:t>
+      </w:r>
+    </w:p>
+    <w:p>
+      <w:pPr>
+        <w:pStyle w:val="ListParagraph"/>
+        <w:numPr>
+          <w:ilvl w:val="1"/>
+          <w:numId w:val="22"/>
+        </w:numPr>
+        <w:tabs>
+          <w:tab w:val="left" w:pos="6060"/>
+        </w:tabs>
+        <w:rPr>
+          <w:rFonts w:ascii="Calibri" w:hAnsi="Calibri"/>
+          <w:sz w:val="20"/>
+          <w:szCs w:val="20"/>
+        </w:rPr>
+      </w:pPr>
+      <w:r>
+        <w:rPr>
+          <w:rFonts w:ascii="Calibri" w:hAnsi="Calibri"/>
+          <w:sz w:val="20"/>
+          <w:szCs w:val="20"/>
+        </w:rPr>
+        <w:t>Back End</w:t>
+      </w:r>
+      <w:r>
+        <w:rPr>
+          <w:rFonts w:ascii="Calibri" w:hAnsi="Calibri"/>
+          <w:sz w:val="20"/>
+          <w:szCs w:val="20"/>
+        </w:rPr>
+        <w:t xml:space="preserve"> – </w:t>
+      </w:r>
+      <w:r>
+        <w:rPr>
+          <w:rFonts w:ascii="Calibri" w:hAnsi="Calibri"/>
+          <w:sz w:val="20"/>
+          <w:szCs w:val="20"/>
+        </w:rPr>
+        <w:t xml:space="preserve">Python, </w:t>
+      </w:r>
+      <w:r>
+        <w:rPr>
+          <w:rFonts w:ascii="Calibri" w:hAnsi="Calibri"/>
+          <w:sz w:val="20"/>
+          <w:szCs w:val="20"/>
+        </w:rPr>
+        <w:t>PHP, MySQL</w:t>
+      </w:r>
+    </w:p>
+    <w:p>
+      <w:pPr>
+        <w:pStyle w:val="ListParagraph"/>
+        <w:numPr>
+          <w:ilvl w:val="1"/>
+          <w:numId w:val="22"/>
+        </w:numPr>
+        <w:tabs>
+          <w:tab w:val="left" w:pos="6060"/>
+        </w:tabs>
+        <w:rPr>
+          <w:rFonts w:ascii="Calibri" w:hAnsi="Calibri"/>
+          <w:sz w:val="20"/>
+          <w:szCs w:val="20"/>
+        </w:rPr>
+      </w:pPr>
+      <w:r>
+        <w:rPr>
+          <w:rFonts w:ascii="Calibri" w:hAnsi="Calibri"/>
+          <w:sz w:val="20"/>
+          <w:szCs w:val="20"/>
+        </w:rPr>
+        <w:t>Framework</w:t>
+      </w:r>
+      <w:r>
+        <w:rPr>
+          <w:rFonts w:ascii="Calibri" w:hAnsi="Calibri"/>
+          <w:sz w:val="20"/>
+          <w:szCs w:val="20"/>
+        </w:rPr>
+        <w:t>s</w:t>
+      </w:r>
+      <w:r>
+        <w:rPr>
+          <w:rFonts w:ascii="Calibri" w:hAnsi="Calibri"/>
+          <w:sz w:val="20"/>
+          <w:szCs w:val="20"/>
+        </w:rPr>
+        <w:t xml:space="preserve"> – </w:t>
+      </w:r>
+      <w:r>
+        <w:rPr>
+          <w:rFonts w:ascii="Calibri" w:hAnsi="Calibri"/>
+          <w:sz w:val="20"/>
+          <w:szCs w:val="20"/>
+        </w:rPr>
+        <w:t>Bootstrap and jQuery</w:t>
+      </w:r>
+    </w:p>
+    <w:p>
+      <w:pPr>
+        <w:pStyle w:val="ListParagraph"/>
+        <w:numPr>
+          <w:ilvl w:val="1"/>
+          <w:numId w:val="22"/>
+        </w:numPr>
+        <w:tabs>
+          <w:tab w:val="left" w:pos="6060"/>
+        </w:tabs>
+        <w:rPr>
+          <w:rFonts w:ascii="Calibri" w:hAnsi="Calibri"/>
+          <w:sz w:val="20"/>
+          <w:szCs w:val="20"/>
+        </w:rPr>
+      </w:pPr>
+      <w:r>
+        <w:rPr>
+          <w:rFonts w:ascii="Calibri" w:hAnsi="Calibri"/>
+          <w:sz w:val="20"/>
+          <w:szCs w:val="20"/>
+        </w:rPr>
+        <w:t xml:space="preserve">Full Stack – </w:t>
+      </w:r>
+      <w:r>
+        <w:rPr>
+          <w:rFonts w:ascii="Calibri" w:hAnsi="Calibri"/>
+          <w:sz w:val="20"/>
+          <w:szCs w:val="20"/>
+        </w:rPr>
+        <w:t xml:space="preserve">Experience creating websites with </w:t>
+      </w:r>
+      <w:r>
+        <w:rPr>
+          <w:rFonts w:ascii="Calibri" w:hAnsi="Calibri"/>
+          <w:sz w:val="20"/>
+          <w:szCs w:val="20"/>
+        </w:rPr>
+        <w:t>MEAN.JS</w:t>
+      </w:r>
+    </w:p>
+    <w:p>
+      <w:pPr>
+        <w:pStyle w:val="ListParagraph"/>
+        <w:numPr>
+          <w:ilvl w:val="0"/>
+          <w:numId w:val="22"/>
+        </w:numPr>
+        <w:tabs>
+          <w:tab w:val="left" w:pos="6060"/>
+        </w:tabs>
+        <w:rPr>
+          <w:rFonts w:ascii="Calibri" w:hAnsi="Calibri"/>
+          <w:sz w:val="20"/>
+          <w:szCs w:val="20"/>
+        </w:rPr>
+      </w:pPr>
+      <w:r>
+        <w:rPr>
+          <w:rFonts w:ascii="Calibri" w:hAnsi="Calibri"/>
+          <w:sz w:val="20"/>
+          <w:szCs w:val="20"/>
+        </w:rPr>
+        <w:t>Text Editors –</w:t>
+      </w:r>
+      <w:r>
+        <w:rPr>
+          <w:rFonts w:ascii="Calibri" w:hAnsi="Calibri"/>
+          <w:sz w:val="20"/>
+          <w:szCs w:val="20"/>
+        </w:rPr>
+        <w:t xml:space="preserve"> Sublime and Atom</w:t>
+      </w:r>
+    </w:p>
+    <w:p>
+      <w:pPr>
+        <w:pStyle w:val="ListParagraph"/>
+        <w:numPr>
+          <w:ilvl w:val="0"/>
+          <w:numId w:val="22"/>
+        </w:numPr>
+        <w:tabs>
+          <w:tab w:val="left" w:pos="6060"/>
+        </w:tabs>
+        <w:rPr>
+          <w:rFonts w:ascii="Calibri" w:hAnsi="Calibri"/>
+          <w:sz w:val="20"/>
+          <w:szCs w:val="20"/>
+        </w:rPr>
+      </w:pPr>
+      <w:r>
+        <w:rPr>
+          <w:rFonts w:ascii="Calibri" w:hAnsi="Calibri"/>
+          <w:sz w:val="20"/>
+          <w:szCs w:val="20"/>
+        </w:rPr>
+        <w:t xml:space="preserve">Version Control – </w:t>
+      </w:r>
+      <w:r>
+        <w:rPr>
+          <w:rFonts w:ascii="Calibri" w:hAnsi="Calibri"/>
+          <w:sz w:val="20"/>
+          <w:szCs w:val="20"/>
+        </w:rPr>
+        <w:t>GitH</w:t>
+      </w:r>
+      <w:r>
+        <w:rPr>
+          <w:rFonts w:ascii="Calibri" w:hAnsi="Calibri"/>
+          <w:sz w:val="20"/>
+          <w:szCs w:val="20"/>
+        </w:rPr>
+        <w:t>ub</w:t>
+      </w:r>
+      <w:r>
+        <w:rPr>
+          <w:rFonts w:ascii="Calibri" w:hAnsi="Calibri"/>
+          <w:sz w:val="20"/>
+          <w:szCs w:val="20"/>
+        </w:rPr>
+        <w:t xml:space="preserve"> (</w:t>
+      </w:r>
+      <w:r>
+        <w:rPr>
+          <w:rFonts w:ascii="Calibri" w:hAnsi="Calibri"/>
+          <w:sz w:val="20"/>
+          <w:szCs w:val="20"/>
+        </w:rPr>
+        <w:t>gith</w:t>
+      </w:r>
+      <w:r>
+        <w:rPr>
+          <w:rFonts w:ascii="Calibri" w:hAnsi="Calibri"/>
+          <w:sz w:val="20"/>
+          <w:szCs w:val="20"/>
+        </w:rPr>
+        <w:t>ub.com/</w:t>
+      </w:r>
+      <w:proofErr w:type="spellStart"/>
+      <w:r>
+        <w:rPr>
+          <w:rFonts w:ascii="Calibri" w:hAnsi="Calibri"/>
+          <w:sz w:val="20"/>
+          <w:szCs w:val="20"/>
+        </w:rPr>
+        <w:t>aliciamorrow</w:t>
+      </w:r>
+      <w:proofErr w:type="spellEnd"/>
+      <w:r>
+        <w:rPr>
+          <w:rFonts w:ascii="Calibri" w:hAnsi="Calibri"/>
+          <w:sz w:val="20"/>
+          <w:szCs w:val="20"/>
+        </w:rPr>
+        <w:t>)</w:t>
+      </w:r>
+    </w:p>
+    <w:p>
+      <w:pPr>
+        <w:pStyle w:val="ListParagraph"/>
+        <w:numPr>
+          <w:ilvl w:val="0"/>
+          <w:numId w:val="22"/>
+        </w:numPr>
+        <w:tabs>
+          <w:tab w:val="left" w:pos="6060"/>
+        </w:tabs>
+        <w:rPr>
+          <w:rFonts w:ascii="Calibri" w:hAnsi="Calibri"/>
+          <w:sz w:val="20"/>
+          <w:szCs w:val="20"/>
+        </w:rPr>
+      </w:pPr>
+      <w:r>
+        <w:rPr>
+          <w:rFonts w:ascii="Calibri" w:hAnsi="Calibri"/>
+          <w:sz w:val="20"/>
+          <w:szCs w:val="20"/>
+        </w:rPr>
+        <w:t xml:space="preserve">Graphics – </w:t>
+      </w:r>
+      <w:r>
+        <w:rPr>
+          <w:rFonts w:ascii="Calibri" w:hAnsi="Calibri"/>
+          <w:sz w:val="20"/>
+          <w:szCs w:val="20"/>
+        </w:rPr>
+        <w:t xml:space="preserve">Sketch, </w:t>
+      </w:r>
+      <w:proofErr w:type="spellStart"/>
+      <w:r>
+        <w:rPr>
+          <w:rFonts w:ascii="Calibri" w:hAnsi="Calibri"/>
+          <w:sz w:val="20"/>
+          <w:szCs w:val="20"/>
+        </w:rPr>
+        <w:t>Inkscape</w:t>
+      </w:r>
+      <w:proofErr w:type="spellEnd"/>
+      <w:r>
+        <w:rPr>
+          <w:rFonts w:ascii="Calibri" w:hAnsi="Calibri"/>
+          <w:sz w:val="20"/>
+          <w:szCs w:val="20"/>
+        </w:rPr>
+        <w:t xml:space="preserve"> and </w:t>
+      </w:r>
+      <w:r>
+        <w:rPr>
+          <w:rFonts w:ascii="Calibri" w:hAnsi="Calibri"/>
+          <w:sz w:val="20"/>
+          <w:szCs w:val="20"/>
+        </w:rPr>
+        <w:t>GIMP</w:t>
+      </w:r>
+      <w:r>
+        <w:rPr>
+          <w:rFonts w:ascii="Calibri" w:hAnsi="Calibri"/>
+          <w:sz w:val="20"/>
+          <w:szCs w:val="20"/>
+        </w:rPr>
+        <w:t xml:space="preserve"> </w:t>
+      </w:r>
+    </w:p>
+    <w:p>
+      <w:pPr>
+        <w:pStyle w:val="Style1"/>
+        <w:jc w:val="left"/>
+        <w:rPr>
+          <w:b/>
+          <w:sz w:val="8"/>
+          <w:szCs w:val="8"/>
+        </w:rPr>
+      </w:pPr>
+    </w:p>
+    <w:p>
+      <w:pPr>
+        <w:pStyle w:val="Style1"/>
+        <w:jc w:val="left"/>
+        <w:rPr>
+          <w:sz w:val="18"/>
+        </w:rPr>
+      </w:pPr>
+      <w:r>
+        <w:rPr>
+          <w:b/>
+          <w:sz w:val="22"/>
+          <w:szCs w:val="22"/>
+        </w:rPr>
+        <w:t xml:space="preserve">PERSONAL </w:t>
+      </w:r>
+      <w:r>
+        <w:rPr>
+          <w:b/>
+          <w:sz w:val="22"/>
+          <w:szCs w:val="22"/>
+        </w:rPr>
+        <w:t xml:space="preserve">PORTFOLIO </w:t>
+      </w:r>
+      <w:r>
+        <w:rPr>
+          <w:sz w:val="18"/>
+        </w:rPr>
+        <w:t>(</w:t>
+      </w:r>
+      <w:r>
+        <w:rPr>
+          <w:sz w:val="18"/>
+        </w:rPr>
+        <w:t>WWW.</w:t>
+      </w:r>
+      <w:r>
+        <w:rPr>
+          <w:sz w:val="18"/>
+        </w:rPr>
+        <w:t>ALICIAMORROW.ME</w:t>
+      </w:r>
+      <w:r>
+        <w:rPr>
+          <w:sz w:val="18"/>
+        </w:rPr>
+        <w:t>)</w:t>
       </w:r>
     </w:p>
     <w:p>
@@ -161,33 +597,1290 @@
     </w:p>
     <w:p>
       <w:pPr>
+        <w:pStyle w:val="ListParagraph"/>
+        <w:numPr>
+          <w:ilvl w:val="0"/>
+          <w:numId w:val="22"/>
+        </w:numPr>
         <w:tabs>
           <w:tab w:val="left" w:pos="6060"/>
         </w:tabs>
         <w:rPr>
-          <w:sz w:val="20"/>
-          <w:szCs w:val="20"/>
-        </w:rPr>
-      </w:pPr>
-      <w:r>
-        <w:rPr>
-          <w:sz w:val="20"/>
-          <w:szCs w:val="20"/>
-        </w:rPr>
-        <w:t>U</w:t>
-      </w:r>
-      <w:r>
-        <w:rPr>
-          <w:sz w:val="20"/>
-          <w:szCs w:val="20"/>
-        </w:rPr>
-        <w:t>NIVERSITY OF FLORIDA</w:t>
+          <w:rFonts w:ascii="Calibri" w:hAnsi="Calibri"/>
+          <w:sz w:val="20"/>
+          <w:szCs w:val="20"/>
+        </w:rPr>
+      </w:pPr>
+      <w:r>
+        <w:rPr>
+          <w:rFonts w:ascii="Calibri" w:hAnsi="Calibri"/>
+          <w:sz w:val="20"/>
+          <w:szCs w:val="20"/>
+        </w:rPr>
+        <w:t xml:space="preserve">Created </w:t>
+      </w:r>
+      <w:r>
+        <w:rPr>
+          <w:rFonts w:ascii="Calibri" w:hAnsi="Calibri"/>
+          <w:sz w:val="20"/>
+          <w:szCs w:val="20"/>
+        </w:rPr>
+        <w:t>using the</w:t>
+      </w:r>
+      <w:r>
+        <w:rPr>
+          <w:rFonts w:ascii="Calibri" w:hAnsi="Calibri"/>
+          <w:sz w:val="20"/>
+          <w:szCs w:val="20"/>
+        </w:rPr>
+        <w:t xml:space="preserve"> new </w:t>
+      </w:r>
+      <w:r>
+        <w:rPr>
+          <w:rFonts w:ascii="Calibri" w:hAnsi="Calibri"/>
+          <w:sz w:val="20"/>
+          <w:szCs w:val="20"/>
+        </w:rPr>
+        <w:t>capabilities of HTML5 and CSS3</w:t>
+      </w:r>
+    </w:p>
+    <w:p>
+      <w:pPr>
+        <w:pStyle w:val="ListParagraph"/>
+        <w:numPr>
+          <w:ilvl w:val="0"/>
+          <w:numId w:val="22"/>
+        </w:numPr>
+        <w:tabs>
+          <w:tab w:val="left" w:pos="6060"/>
+        </w:tabs>
+        <w:rPr>
+          <w:rFonts w:ascii="Calibri" w:hAnsi="Calibri"/>
+          <w:sz w:val="20"/>
+          <w:szCs w:val="20"/>
+        </w:rPr>
+      </w:pPr>
+      <w:r>
+        <w:rPr>
+          <w:rFonts w:ascii="Calibri" w:hAnsi="Calibri"/>
+          <w:sz w:val="20"/>
+          <w:szCs w:val="20"/>
+        </w:rPr>
+        <w:t>Ajax-</w:t>
+      </w:r>
+      <w:r>
+        <w:rPr>
+          <w:rFonts w:ascii="Calibri" w:hAnsi="Calibri"/>
+          <w:sz w:val="20"/>
+          <w:szCs w:val="20"/>
+        </w:rPr>
+        <w:t>Enabled using</w:t>
+      </w:r>
+      <w:r>
+        <w:rPr>
+          <w:rFonts w:ascii="Calibri" w:hAnsi="Calibri"/>
+          <w:sz w:val="20"/>
+          <w:szCs w:val="20"/>
+        </w:rPr>
+        <w:t xml:space="preserve"> </w:t>
+      </w:r>
+      <w:r>
+        <w:rPr>
+          <w:rFonts w:ascii="Calibri" w:hAnsi="Calibri"/>
+          <w:sz w:val="20"/>
+          <w:szCs w:val="20"/>
+        </w:rPr>
+        <w:t>j</w:t>
+      </w:r>
+      <w:r>
+        <w:rPr>
+          <w:rFonts w:ascii="Calibri" w:hAnsi="Calibri"/>
+          <w:sz w:val="20"/>
+          <w:szCs w:val="20"/>
+        </w:rPr>
+        <w:t>Query</w:t>
+      </w:r>
+    </w:p>
+    <w:p>
+      <w:pPr>
+        <w:pStyle w:val="ListParagraph"/>
+        <w:numPr>
+          <w:ilvl w:val="0"/>
+          <w:numId w:val="22"/>
+        </w:numPr>
+        <w:tabs>
+          <w:tab w:val="left" w:pos="6060"/>
+        </w:tabs>
+        <w:rPr>
+          <w:rFonts w:ascii="Calibri" w:hAnsi="Calibri"/>
+          <w:sz w:val="20"/>
+          <w:szCs w:val="20"/>
+        </w:rPr>
+      </w:pPr>
+      <w:r>
+        <w:rPr>
+          <w:rFonts w:ascii="Calibri" w:hAnsi="Calibri"/>
+          <w:sz w:val="20"/>
+          <w:szCs w:val="20"/>
+        </w:rPr>
+        <w:t xml:space="preserve">PHP used for backend server to create contact form and use MySQL </w:t>
+      </w:r>
+      <w:r>
+        <w:rPr>
+          <w:rFonts w:ascii="Calibri" w:hAnsi="Calibri"/>
+          <w:sz w:val="20"/>
+          <w:szCs w:val="20"/>
+        </w:rPr>
+        <w:t>database</w:t>
+      </w:r>
+    </w:p>
+    <w:p>
+      <w:pPr>
+        <w:pStyle w:val="ListParagraph"/>
+        <w:numPr>
+          <w:ilvl w:val="0"/>
+          <w:numId w:val="22"/>
+        </w:numPr>
+        <w:tabs>
+          <w:tab w:val="left" w:pos="6060"/>
+        </w:tabs>
+        <w:rPr>
+          <w:rFonts w:ascii="Calibri" w:hAnsi="Calibri"/>
+          <w:sz w:val="20"/>
+          <w:szCs w:val="20"/>
+        </w:rPr>
+      </w:pPr>
+      <w:r>
+        <w:rPr>
+          <w:rFonts w:ascii="Calibri" w:hAnsi="Calibri"/>
+          <w:sz w:val="20"/>
+          <w:szCs w:val="20"/>
+        </w:rPr>
+        <w:t>Coded in Atom</w:t>
+      </w:r>
+      <w:r>
+        <w:rPr>
+          <w:rFonts w:ascii="Calibri" w:hAnsi="Calibri"/>
+          <w:sz w:val="20"/>
+          <w:szCs w:val="20"/>
+        </w:rPr>
+        <w:t xml:space="preserve"> text editor</w:t>
+      </w:r>
+    </w:p>
+    <w:p>
+      <w:pPr>
+        <w:pStyle w:val="ListParagraph"/>
+        <w:numPr>
+          <w:ilvl w:val="0"/>
+          <w:numId w:val="22"/>
+        </w:numPr>
+        <w:tabs>
+          <w:tab w:val="left" w:pos="6060"/>
+        </w:tabs>
+        <w:rPr>
+          <w:rFonts w:ascii="Calibri" w:hAnsi="Calibri"/>
+          <w:sz w:val="20"/>
+          <w:szCs w:val="20"/>
+        </w:rPr>
+      </w:pPr>
+      <w:r>
+        <w:rPr>
+          <w:rFonts w:ascii="Calibri" w:hAnsi="Calibri"/>
+          <w:sz w:val="20"/>
+          <w:szCs w:val="20"/>
+        </w:rPr>
+        <w:t>Graphics created</w:t>
+      </w:r>
+      <w:r>
+        <w:rPr>
+          <w:rFonts w:ascii="Calibri" w:hAnsi="Calibri"/>
+          <w:sz w:val="20"/>
+          <w:szCs w:val="20"/>
+        </w:rPr>
+        <w:t xml:space="preserve"> using Sketch and Gimp</w:t>
+      </w:r>
+    </w:p>
+    <w:p>
+      <w:pPr>
+        <w:pStyle w:val="Style1"/>
+        <w:jc w:val="left"/>
+        <w:rPr>
+          <w:b/>
+          <w:sz w:val="8"/>
+          <w:szCs w:val="8"/>
+        </w:rPr>
+      </w:pPr>
+    </w:p>
+    <w:p>
+      <w:pPr>
+        <w:pStyle w:val="Style1"/>
+        <w:jc w:val="left"/>
+        <w:rPr>
+          <w:b/>
+          <w:sz w:val="22"/>
+          <w:szCs w:val="22"/>
+        </w:rPr>
+      </w:pPr>
+      <w:r>
+        <w:rPr>
+          <w:b/>
+          <w:sz w:val="22"/>
+          <w:szCs w:val="22"/>
+        </w:rPr>
+        <w:t>WORK EXPERIENCE</w:t>
+      </w:r>
+    </w:p>
+    <w:p>
+      <w:pPr>
+        <w:pStyle w:val="Style1"/>
+        <w:jc w:val="left"/>
+        <w:rPr>
+          <w:b/>
+          <w:sz w:val="2"/>
+          <w:szCs w:val="2"/>
+        </w:rPr>
+      </w:pPr>
+    </w:p>
+    <w:p>
+      <w:pPr>
+        <w:tabs>
+          <w:tab w:val="left" w:pos="6060"/>
+        </w:tabs>
+        <w:rPr>
+          <w:sz w:val="21"/>
+          <w:szCs w:val="20"/>
+        </w:rPr>
+      </w:pPr>
+      <w:r>
+        <w:rPr>
+          <w:spacing w:val="20"/>
+          <w:sz w:val="21"/>
+          <w:szCs w:val="20"/>
+        </w:rPr>
+        <w:t>CUCO.CO INC</w:t>
+      </w:r>
+      <w:r>
+        <w:rPr>
+          <w:spacing w:val="20"/>
+          <w:sz w:val="21"/>
+          <w:szCs w:val="20"/>
+        </w:rPr>
+        <w:t>.</w:t>
+      </w:r>
+      <w:r>
+        <w:rPr>
+          <w:sz w:val="21"/>
+          <w:szCs w:val="20"/>
+        </w:rPr>
+        <w:t xml:space="preserve"> </w:t>
       </w:r>
       <w:r>
         <w:rPr>
           <w:sz w:val="18"/>
           <w:szCs w:val="20"/>
         </w:rPr>
+        <w:t>(SAN FRANCISCO, CA)</w:t>
+      </w:r>
+    </w:p>
+    <w:p>
+      <w:pPr>
+        <w:tabs>
+          <w:tab w:val="left" w:pos="6060"/>
+        </w:tabs>
+        <w:rPr>
+          <w:i/>
+          <w:sz w:val="21"/>
+          <w:szCs w:val="20"/>
+        </w:rPr>
+      </w:pPr>
+      <w:r>
+        <w:rPr>
+          <w:i/>
+          <w:sz w:val="21"/>
+          <w:szCs w:val="20"/>
+        </w:rPr>
+        <w:t xml:space="preserve">Marketing Specialist &amp; </w:t>
+      </w:r>
+      <w:r>
+        <w:rPr>
+          <w:i/>
+          <w:sz w:val="21"/>
+          <w:szCs w:val="20"/>
+        </w:rPr>
+        <w:t>Frontend Developer Contract</w:t>
+      </w:r>
+      <w:r>
+        <w:rPr>
+          <w:i/>
+          <w:sz w:val="21"/>
+          <w:szCs w:val="20"/>
+        </w:rPr>
+        <w:t>, Dec 2016 – Mar</w:t>
+      </w:r>
+      <w:r>
+        <w:rPr>
+          <w:i/>
+          <w:sz w:val="21"/>
+          <w:szCs w:val="20"/>
+        </w:rPr>
+        <w:t xml:space="preserve"> 2017</w:t>
+      </w:r>
+    </w:p>
+    <w:p>
+      <w:pPr>
+        <w:pStyle w:val="ListParagraph"/>
+        <w:numPr>
+          <w:ilvl w:val="0"/>
+          <w:numId w:val="12"/>
+        </w:numPr>
+        <w:tabs>
+          <w:tab w:val="left" w:pos="6060"/>
+        </w:tabs>
+        <w:rPr>
+          <w:sz w:val="21"/>
+          <w:szCs w:val="20"/>
+        </w:rPr>
+      </w:pPr>
+      <w:r>
+        <w:rPr>
+          <w:sz w:val="20"/>
+          <w:szCs w:val="20"/>
+        </w:rPr>
+        <w:t>Developed 3 storefront sites to run Google Shopping campaigns</w:t>
+      </w:r>
+    </w:p>
+    <w:p>
+      <w:pPr>
+        <w:pStyle w:val="ListParagraph"/>
+        <w:numPr>
+          <w:ilvl w:val="1"/>
+          <w:numId w:val="12"/>
+        </w:numPr>
+        <w:tabs>
+          <w:tab w:val="left" w:pos="6060"/>
+        </w:tabs>
+        <w:rPr>
+          <w:sz w:val="21"/>
+          <w:szCs w:val="20"/>
+        </w:rPr>
+      </w:pPr>
+      <w:r>
+        <w:rPr>
+          <w:sz w:val="20"/>
+          <w:szCs w:val="20"/>
+        </w:rPr>
+        <w:t xml:space="preserve">Integrated </w:t>
+      </w:r>
+      <w:proofErr w:type="spellStart"/>
+      <w:r>
+        <w:rPr>
+          <w:sz w:val="20"/>
+          <w:szCs w:val="20"/>
+        </w:rPr>
+        <w:t>UltraCart</w:t>
+      </w:r>
+      <w:proofErr w:type="spellEnd"/>
+      <w:r>
+        <w:rPr>
+          <w:sz w:val="20"/>
+          <w:szCs w:val="20"/>
+        </w:rPr>
+        <w:t xml:space="preserve">, </w:t>
+      </w:r>
+      <w:proofErr w:type="spellStart"/>
+      <w:r>
+        <w:rPr>
+          <w:sz w:val="20"/>
+          <w:szCs w:val="20"/>
+        </w:rPr>
+        <w:t>Optimizely</w:t>
+      </w:r>
+      <w:proofErr w:type="spellEnd"/>
+      <w:r>
+        <w:rPr>
+          <w:sz w:val="20"/>
+          <w:szCs w:val="20"/>
+        </w:rPr>
+        <w:t xml:space="preserve">, </w:t>
+      </w:r>
+      <w:proofErr w:type="spellStart"/>
+      <w:r>
+        <w:rPr>
+          <w:sz w:val="20"/>
+          <w:szCs w:val="20"/>
+        </w:rPr>
+        <w:t>Kissmetrics</w:t>
+      </w:r>
+      <w:proofErr w:type="spellEnd"/>
+      <w:r>
+        <w:rPr>
+          <w:sz w:val="20"/>
+          <w:szCs w:val="20"/>
+        </w:rPr>
+        <w:t xml:space="preserve"> and Google Tag Manager</w:t>
+      </w:r>
+    </w:p>
+    <w:p>
+      <w:pPr>
+        <w:pStyle w:val="ListParagraph"/>
+        <w:numPr>
+          <w:ilvl w:val="1"/>
+          <w:numId w:val="12"/>
+        </w:numPr>
+        <w:tabs>
+          <w:tab w:val="left" w:pos="6060"/>
+        </w:tabs>
+        <w:rPr>
+          <w:sz w:val="21"/>
+          <w:szCs w:val="20"/>
+        </w:rPr>
+      </w:pPr>
+      <w:r>
+        <w:rPr>
+          <w:sz w:val="20"/>
+          <w:szCs w:val="20"/>
+        </w:rPr>
+        <w:t xml:space="preserve">Hired </w:t>
+      </w:r>
+      <w:r>
+        <w:rPr>
+          <w:sz w:val="20"/>
+          <w:szCs w:val="20"/>
+        </w:rPr>
+        <w:t xml:space="preserve">and trained </w:t>
+      </w:r>
+      <w:proofErr w:type="spellStart"/>
+      <w:r>
+        <w:rPr>
+          <w:sz w:val="20"/>
+          <w:szCs w:val="20"/>
+        </w:rPr>
+        <w:t>Upworkers</w:t>
+      </w:r>
+      <w:proofErr w:type="spellEnd"/>
+      <w:r>
+        <w:rPr>
+          <w:sz w:val="20"/>
+          <w:szCs w:val="20"/>
+        </w:rPr>
+        <w:t xml:space="preserve"> to populate </w:t>
+      </w:r>
+      <w:r>
+        <w:rPr>
+          <w:sz w:val="20"/>
+          <w:szCs w:val="20"/>
+        </w:rPr>
+        <w:t>storefronts with new products that were added and changed daily</w:t>
+      </w:r>
+    </w:p>
+    <w:p>
+      <w:pPr>
+        <w:pStyle w:val="ListParagraph"/>
+        <w:numPr>
+          <w:ilvl w:val="0"/>
+          <w:numId w:val="12"/>
+        </w:numPr>
+        <w:tabs>
+          <w:tab w:val="left" w:pos="6060"/>
+        </w:tabs>
+        <w:rPr>
+          <w:sz w:val="21"/>
+          <w:szCs w:val="20"/>
+        </w:rPr>
+      </w:pPr>
+      <w:r>
+        <w:rPr>
+          <w:sz w:val="20"/>
+          <w:szCs w:val="20"/>
+        </w:rPr>
+        <w:t xml:space="preserve">Set up </w:t>
+      </w:r>
+      <w:proofErr w:type="spellStart"/>
+      <w:r>
+        <w:rPr>
+          <w:sz w:val="20"/>
+          <w:szCs w:val="20"/>
+        </w:rPr>
+        <w:t>Cloudflare</w:t>
+      </w:r>
+      <w:proofErr w:type="spellEnd"/>
+      <w:r>
+        <w:rPr>
+          <w:sz w:val="20"/>
+          <w:szCs w:val="20"/>
+        </w:rPr>
+        <w:t xml:space="preserve"> SSL certificates across all sites and handled hosting through </w:t>
+      </w:r>
+      <w:proofErr w:type="spellStart"/>
+      <w:r>
+        <w:rPr>
+          <w:sz w:val="20"/>
+          <w:szCs w:val="20"/>
+        </w:rPr>
+        <w:t>Bluehost</w:t>
+      </w:r>
+      <w:proofErr w:type="spellEnd"/>
+    </w:p>
+    <w:p>
+      <w:pPr>
+        <w:pStyle w:val="ListParagraph"/>
+        <w:numPr>
+          <w:ilvl w:val="0"/>
+          <w:numId w:val="12"/>
+        </w:numPr>
+        <w:tabs>
+          <w:tab w:val="left" w:pos="6060"/>
+        </w:tabs>
+        <w:rPr>
+          <w:sz w:val="21"/>
+          <w:szCs w:val="20"/>
+        </w:rPr>
+      </w:pPr>
+      <w:r>
+        <w:rPr>
+          <w:sz w:val="20"/>
+          <w:szCs w:val="20"/>
+        </w:rPr>
+        <w:t>Created d</w:t>
+      </w:r>
+      <w:r>
+        <w:rPr>
+          <w:sz w:val="20"/>
+          <w:szCs w:val="20"/>
+        </w:rPr>
+        <w:t xml:space="preserve">ocumentation for CEO and </w:t>
+      </w:r>
+      <w:proofErr w:type="spellStart"/>
+      <w:r>
+        <w:rPr>
+          <w:sz w:val="20"/>
+          <w:szCs w:val="20"/>
+        </w:rPr>
+        <w:t>Upworkers</w:t>
+      </w:r>
+      <w:proofErr w:type="spellEnd"/>
+      <w:r>
+        <w:rPr>
+          <w:sz w:val="20"/>
+          <w:szCs w:val="20"/>
+        </w:rPr>
+        <w:t xml:space="preserve"> to be able to continue making changes to the websites and ad campaigns</w:t>
+      </w:r>
+    </w:p>
+    <w:p>
+      <w:pPr>
+        <w:tabs>
+          <w:tab w:val="left" w:pos="6060"/>
+        </w:tabs>
+        <w:rPr>
+          <w:sz w:val="4"/>
+          <w:szCs w:val="4"/>
+        </w:rPr>
+      </w:pPr>
+    </w:p>
+    <w:p>
+      <w:pPr>
+        <w:tabs>
+          <w:tab w:val="left" w:pos="6060"/>
+        </w:tabs>
+        <w:rPr>
+          <w:sz w:val="20"/>
+          <w:szCs w:val="20"/>
+        </w:rPr>
+      </w:pPr>
+      <w:r>
+        <w:rPr>
+          <w:spacing w:val="20"/>
+          <w:sz w:val="21"/>
+          <w:szCs w:val="21"/>
+        </w:rPr>
+        <w:t xml:space="preserve">FEDERAL RESERVE BANK OF SAN </w:t>
+      </w:r>
+      <w:r>
+        <w:rPr>
+          <w:spacing w:val="20"/>
+          <w:sz w:val="20"/>
+          <w:szCs w:val="20"/>
+        </w:rPr>
+        <w:t>FRANCISCO</w:t>
+      </w:r>
+      <w:r>
+        <w:rPr>
+          <w:sz w:val="20"/>
+          <w:szCs w:val="20"/>
+        </w:rPr>
+        <w:t xml:space="preserve"> </w:t>
+      </w:r>
+      <w:r>
+        <w:rPr>
+          <w:sz w:val="18"/>
+          <w:szCs w:val="20"/>
+        </w:rPr>
+        <w:t>(SAN FRANCISCO, CA)</w:t>
+      </w:r>
+    </w:p>
+    <w:p>
+      <w:pPr>
+        <w:tabs>
+          <w:tab w:val="left" w:pos="6060"/>
+        </w:tabs>
+        <w:rPr>
+          <w:i/>
+          <w:sz w:val="21"/>
+          <w:szCs w:val="21"/>
+        </w:rPr>
+      </w:pPr>
+      <w:r>
+        <w:rPr>
+          <w:i/>
+          <w:sz w:val="21"/>
+          <w:szCs w:val="21"/>
+        </w:rPr>
+        <w:t>GOLD Intern, May 2015 – Aug 2015</w:t>
+      </w:r>
+    </w:p>
+    <w:p>
+      <w:pPr>
+        <w:pStyle w:val="ListParagraph"/>
+        <w:numPr>
+          <w:ilvl w:val="0"/>
+          <w:numId w:val="3"/>
+        </w:numPr>
+        <w:tabs>
+          <w:tab w:val="left" w:pos="6060"/>
+        </w:tabs>
+        <w:rPr>
+          <w:sz w:val="20"/>
+          <w:szCs w:val="20"/>
+        </w:rPr>
+      </w:pPr>
+      <w:r>
+        <w:rPr>
+          <w:sz w:val="20"/>
+          <w:szCs w:val="20"/>
+        </w:rPr>
+        <w:t>Network Security Projects</w:t>
+      </w:r>
+    </w:p>
+    <w:p>
+      <w:pPr>
+        <w:pStyle w:val="ListParagraph"/>
+        <w:numPr>
+          <w:ilvl w:val="1"/>
+          <w:numId w:val="3"/>
+        </w:numPr>
+        <w:tabs>
+          <w:tab w:val="left" w:pos="6060"/>
+        </w:tabs>
+        <w:rPr>
+          <w:sz w:val="20"/>
+          <w:szCs w:val="20"/>
+        </w:rPr>
+      </w:pPr>
+      <w:r>
+        <w:rPr>
+          <w:sz w:val="20"/>
+          <w:szCs w:val="20"/>
+        </w:rPr>
+        <w:t>Firewall and Active Directory cleanup – PowerShell Scripting</w:t>
+      </w:r>
+    </w:p>
+    <w:p>
+      <w:pPr>
+        <w:pStyle w:val="ListParagraph"/>
+        <w:numPr>
+          <w:ilvl w:val="1"/>
+          <w:numId w:val="3"/>
+        </w:numPr>
+        <w:tabs>
+          <w:tab w:val="left" w:pos="6060"/>
+        </w:tabs>
+        <w:rPr>
+          <w:sz w:val="20"/>
+          <w:szCs w:val="20"/>
+        </w:rPr>
+      </w:pPr>
+      <w:r>
+        <w:rPr>
+          <w:sz w:val="20"/>
+          <w:szCs w:val="20"/>
+        </w:rPr>
+        <w:t>Created</w:t>
+      </w:r>
+      <w:r>
+        <w:rPr>
+          <w:sz w:val="20"/>
+          <w:szCs w:val="20"/>
+        </w:rPr>
+        <w:t xml:space="preserve"> a module that detects security concerns in LDAP logs and creates alerts</w:t>
+      </w:r>
+      <w:r>
+        <w:rPr>
+          <w:sz w:val="20"/>
+          <w:szCs w:val="20"/>
+        </w:rPr>
+        <w:t xml:space="preserve"> in Python</w:t>
+      </w:r>
+    </w:p>
+    <w:p>
+      <w:pPr>
+        <w:pStyle w:val="ListParagraph"/>
+        <w:numPr>
+          <w:ilvl w:val="0"/>
+          <w:numId w:val="3"/>
+        </w:numPr>
+        <w:tabs>
+          <w:tab w:val="left" w:pos="6060"/>
+        </w:tabs>
+        <w:rPr>
+          <w:sz w:val="20"/>
+          <w:szCs w:val="20"/>
+        </w:rPr>
+      </w:pPr>
+      <w:r>
+        <w:rPr>
+          <w:sz w:val="20"/>
+          <w:szCs w:val="20"/>
+        </w:rPr>
+        <w:t>QA</w:t>
+      </w:r>
+      <w:r>
+        <w:rPr>
+          <w:sz w:val="20"/>
+          <w:szCs w:val="20"/>
+        </w:rPr>
+        <w:t xml:space="preserve"> Testing using test scripts for the Identity Access Management applications</w:t>
+      </w:r>
+    </w:p>
+    <w:p>
+      <w:pPr>
+        <w:pStyle w:val="ListParagraph"/>
+        <w:numPr>
+          <w:ilvl w:val="0"/>
+          <w:numId w:val="3"/>
+        </w:numPr>
+        <w:tabs>
+          <w:tab w:val="left" w:pos="6060"/>
+        </w:tabs>
+        <w:rPr>
+          <w:sz w:val="20"/>
+          <w:szCs w:val="20"/>
+        </w:rPr>
+      </w:pPr>
+      <w:r>
+        <w:rPr>
+          <w:sz w:val="20"/>
+          <w:szCs w:val="20"/>
+        </w:rPr>
+        <w:t>Participated</w:t>
+      </w:r>
+      <w:r>
+        <w:rPr>
+          <w:sz w:val="20"/>
+          <w:szCs w:val="20"/>
+        </w:rPr>
+        <w:t xml:space="preserve"> in Agile Project Management with daily </w:t>
+      </w:r>
+      <w:r>
+        <w:rPr>
+          <w:sz w:val="20"/>
+          <w:szCs w:val="20"/>
+        </w:rPr>
+        <w:t>scrum</w:t>
+      </w:r>
+    </w:p>
+    <w:p>
+      <w:pPr>
+        <w:tabs>
+          <w:tab w:val="left" w:pos="6060"/>
+        </w:tabs>
+        <w:rPr>
+          <w:sz w:val="4"/>
+          <w:szCs w:val="4"/>
+        </w:rPr>
+      </w:pPr>
+    </w:p>
+    <w:p>
+      <w:pPr>
+        <w:tabs>
+          <w:tab w:val="left" w:pos="6060"/>
+        </w:tabs>
+        <w:rPr>
+          <w:sz w:val="18"/>
+          <w:szCs w:val="20"/>
+        </w:rPr>
+      </w:pPr>
+      <w:r>
+        <w:rPr>
+          <w:spacing w:val="20"/>
+          <w:sz w:val="21"/>
+          <w:szCs w:val="21"/>
+        </w:rPr>
+        <w:t>LOCKHEED MARTIN</w:t>
+      </w:r>
+      <w:r>
+        <w:rPr>
+          <w:sz w:val="20"/>
+          <w:szCs w:val="20"/>
+        </w:rPr>
+        <w:t xml:space="preserve"> </w:t>
+      </w:r>
+      <w:r>
+        <w:rPr>
+          <w:sz w:val="18"/>
+          <w:szCs w:val="20"/>
+        </w:rPr>
+        <w:t>(ORLAND, FL</w:t>
+      </w:r>
+      <w:r>
+        <w:rPr>
+          <w:sz w:val="18"/>
+          <w:szCs w:val="20"/>
+        </w:rPr>
+        <w:t>)</w:t>
+      </w:r>
+    </w:p>
+    <w:p>
+      <w:pPr>
+        <w:tabs>
+          <w:tab w:val="left" w:pos="6060"/>
+        </w:tabs>
+        <w:rPr>
+          <w:sz w:val="21"/>
+          <w:szCs w:val="21"/>
+        </w:rPr>
+      </w:pPr>
+      <w:r>
+        <w:rPr>
+          <w:i/>
+          <w:sz w:val="21"/>
+          <w:szCs w:val="21"/>
+        </w:rPr>
+        <w:t>Integrated Product and Process Design Program (IPPD) at U</w:t>
+      </w:r>
+      <w:r>
+        <w:rPr>
+          <w:i/>
+          <w:sz w:val="21"/>
+          <w:szCs w:val="21"/>
+        </w:rPr>
+        <w:t>F, Aug 2014 – May 2015</w:t>
+      </w:r>
+    </w:p>
+    <w:p>
+      <w:pPr>
+        <w:pStyle w:val="ListParagraph"/>
+        <w:numPr>
+          <w:ilvl w:val="0"/>
+          <w:numId w:val="24"/>
+        </w:numPr>
+        <w:tabs>
+          <w:tab w:val="left" w:pos="6060"/>
+        </w:tabs>
+        <w:rPr>
+          <w:sz w:val="18"/>
+          <w:szCs w:val="20"/>
+        </w:rPr>
+      </w:pPr>
+      <w:r>
+        <w:rPr>
+          <w:rFonts w:ascii="Calibri" w:hAnsi="Calibri" w:cs="Arial"/>
+          <w:color w:val="000000"/>
+          <w:sz w:val="20"/>
+          <w:szCs w:val="20"/>
+        </w:rPr>
+        <w:t>Created</w:t>
+      </w:r>
+      <w:r>
+        <w:rPr>
+          <w:rFonts w:ascii="Calibri" w:hAnsi="Calibri" w:cs="Arial"/>
+          <w:color w:val="000000"/>
+          <w:sz w:val="20"/>
+          <w:szCs w:val="20"/>
+        </w:rPr>
+        <w:t xml:space="preserve"> image recognition software in Python using </w:t>
+      </w:r>
+      <w:proofErr w:type="spellStart"/>
+      <w:r>
+        <w:rPr>
+          <w:rFonts w:ascii="Calibri" w:hAnsi="Calibri" w:cs="Arial"/>
+          <w:color w:val="000000"/>
+          <w:sz w:val="20"/>
+          <w:szCs w:val="20"/>
+        </w:rPr>
+        <w:t>OpenCV</w:t>
+      </w:r>
+      <w:proofErr w:type="spellEnd"/>
+      <w:r>
+        <w:rPr>
+          <w:rFonts w:ascii="Calibri" w:hAnsi="Calibri" w:cs="Arial"/>
+          <w:color w:val="000000"/>
+          <w:sz w:val="20"/>
+          <w:szCs w:val="20"/>
+        </w:rPr>
+        <w:t xml:space="preserve"> and other open source libraries with a small team of students at UF for Lockheed Martin</w:t>
+      </w:r>
+      <w:r>
+        <w:rPr>
+          <w:rFonts w:ascii="Calibri" w:hAnsi="Calibri" w:cs="Arial"/>
+          <w:color w:val="000000"/>
+          <w:sz w:val="20"/>
+          <w:szCs w:val="20"/>
+        </w:rPr>
+        <w:t>’s Scalable Advanced Graphics Engine (SAGE)</w:t>
+      </w:r>
+    </w:p>
+    <w:p>
+      <w:pPr>
+        <w:tabs>
+          <w:tab w:val="left" w:pos="6060"/>
+        </w:tabs>
+        <w:rPr>
+          <w:sz w:val="4"/>
+          <w:szCs w:val="4"/>
+        </w:rPr>
+      </w:pPr>
+    </w:p>
+    <w:p>
+      <w:pPr>
+        <w:tabs>
+          <w:tab w:val="left" w:pos="6060"/>
+        </w:tabs>
+        <w:rPr>
+          <w:sz w:val="20"/>
+          <w:szCs w:val="20"/>
+        </w:rPr>
+      </w:pPr>
+      <w:r>
+        <w:rPr>
+          <w:spacing w:val="20"/>
+          <w:sz w:val="21"/>
+          <w:szCs w:val="21"/>
+        </w:rPr>
+        <w:t>IBM</w:t>
+      </w:r>
+      <w:r>
+        <w:rPr>
+          <w:spacing w:val="20"/>
+          <w:sz w:val="16"/>
+          <w:szCs w:val="20"/>
+        </w:rPr>
+        <w:t xml:space="preserve"> </w:t>
+      </w:r>
+      <w:r>
+        <w:rPr>
+          <w:sz w:val="18"/>
+          <w:szCs w:val="18"/>
+        </w:rPr>
+        <w:t>(DALLAS, TX)</w:t>
+      </w:r>
+    </w:p>
+    <w:p>
+      <w:pPr>
+        <w:tabs>
+          <w:tab w:val="left" w:pos="6060"/>
+        </w:tabs>
+        <w:rPr>
+          <w:sz w:val="21"/>
+          <w:szCs w:val="21"/>
+        </w:rPr>
+      </w:pPr>
+      <w:r>
+        <w:rPr>
+          <w:i/>
+          <w:sz w:val="21"/>
+          <w:szCs w:val="21"/>
+        </w:rPr>
+        <w:t>IT Specialist Intern</w:t>
+      </w:r>
+      <w:r>
+        <w:rPr>
+          <w:i/>
+          <w:sz w:val="21"/>
+          <w:szCs w:val="21"/>
+        </w:rPr>
+        <w:t>,</w:t>
+      </w:r>
+      <w:r>
+        <w:rPr>
+          <w:i/>
+          <w:sz w:val="21"/>
+          <w:szCs w:val="21"/>
+        </w:rPr>
+        <w:t xml:space="preserve"> May 2014 – Aug 2014</w:t>
+      </w:r>
+    </w:p>
+    <w:p>
+      <w:pPr>
+        <w:pStyle w:val="ListParagraph"/>
+        <w:numPr>
+          <w:ilvl w:val="0"/>
+          <w:numId w:val="5"/>
+        </w:numPr>
+        <w:tabs>
+          <w:tab w:val="left" w:pos="6060"/>
+        </w:tabs>
+        <w:rPr>
+          <w:sz w:val="20"/>
+          <w:szCs w:val="20"/>
+        </w:rPr>
+      </w:pPr>
+      <w:proofErr w:type="spellStart"/>
+      <w:r>
+        <w:rPr>
+          <w:sz w:val="20"/>
+          <w:szCs w:val="20"/>
+        </w:rPr>
+        <w:t>TECxCloud</w:t>
+      </w:r>
+      <w:proofErr w:type="spellEnd"/>
+      <w:r>
+        <w:rPr>
+          <w:sz w:val="20"/>
+          <w:szCs w:val="20"/>
+        </w:rPr>
+        <w:t xml:space="preserve"> UI Improvement (Team Leader)</w:t>
+      </w:r>
+    </w:p>
+    <w:p>
+      <w:pPr>
+        <w:pStyle w:val="ListParagraph"/>
+        <w:numPr>
+          <w:ilvl w:val="1"/>
+          <w:numId w:val="5"/>
+        </w:numPr>
+        <w:tabs>
+          <w:tab w:val="left" w:pos="6060"/>
+        </w:tabs>
+        <w:rPr>
+          <w:sz w:val="20"/>
+          <w:szCs w:val="20"/>
+        </w:rPr>
+      </w:pPr>
+      <w:r>
+        <w:rPr>
+          <w:sz w:val="20"/>
+          <w:szCs w:val="20"/>
+        </w:rPr>
+        <w:t>In charge of version control with VMware vSphere for team</w:t>
+      </w:r>
+      <w:r>
+        <w:rPr>
+          <w:sz w:val="20"/>
+          <w:szCs w:val="20"/>
+        </w:rPr>
+        <w:t xml:space="preserve"> and delegated tasks</w:t>
+      </w:r>
+    </w:p>
+    <w:p>
+      <w:pPr>
+        <w:pStyle w:val="ListParagraph"/>
+        <w:numPr>
+          <w:ilvl w:val="1"/>
+          <w:numId w:val="5"/>
+        </w:numPr>
+        <w:tabs>
+          <w:tab w:val="left" w:pos="6060"/>
+        </w:tabs>
+        <w:rPr>
+          <w:sz w:val="20"/>
+          <w:szCs w:val="20"/>
+        </w:rPr>
+      </w:pPr>
+      <w:r>
+        <w:rPr>
+          <w:sz w:val="20"/>
+          <w:szCs w:val="20"/>
+        </w:rPr>
+        <w:t xml:space="preserve">Redesigned outdated </w:t>
+      </w:r>
+      <w:r>
+        <w:rPr>
+          <w:sz w:val="20"/>
+          <w:szCs w:val="20"/>
+        </w:rPr>
+        <w:t xml:space="preserve">application </w:t>
+      </w:r>
+      <w:r>
+        <w:rPr>
+          <w:sz w:val="20"/>
+          <w:szCs w:val="20"/>
+        </w:rPr>
+        <w:t>using Bootstrap, HTML, CSS3, and vim</w:t>
+      </w:r>
+    </w:p>
+    <w:p>
+      <w:pPr>
+        <w:pStyle w:val="ListParagraph"/>
+        <w:numPr>
+          <w:ilvl w:val="0"/>
+          <w:numId w:val="5"/>
+        </w:numPr>
+        <w:tabs>
+          <w:tab w:val="left" w:pos="6060"/>
+        </w:tabs>
+        <w:rPr>
+          <w:sz w:val="20"/>
+          <w:szCs w:val="20"/>
+        </w:rPr>
+      </w:pPr>
+      <w:r>
+        <w:rPr>
+          <w:sz w:val="20"/>
+          <w:szCs w:val="20"/>
+        </w:rPr>
+        <w:t xml:space="preserve">Mobile App Development – </w:t>
+      </w:r>
+      <w:r>
+        <w:rPr>
+          <w:sz w:val="20"/>
+          <w:szCs w:val="20"/>
+        </w:rPr>
+        <w:t xml:space="preserve">Created and designed the UI with </w:t>
+      </w:r>
+      <w:r>
+        <w:rPr>
+          <w:sz w:val="20"/>
+          <w:szCs w:val="20"/>
+        </w:rPr>
+        <w:t>Ionic framework and AngularJS to run on mobile devices</w:t>
+      </w:r>
+    </w:p>
+    <w:p>
+      <w:pPr>
+        <w:pStyle w:val="ListParagraph"/>
+        <w:numPr>
+          <w:ilvl w:val="0"/>
+          <w:numId w:val="5"/>
+        </w:numPr>
+        <w:tabs>
+          <w:tab w:val="left" w:pos="6060"/>
+        </w:tabs>
+        <w:rPr>
+          <w:sz w:val="20"/>
+          <w:szCs w:val="20"/>
+        </w:rPr>
+      </w:pPr>
+      <w:proofErr w:type="spellStart"/>
+      <w:r>
+        <w:rPr>
+          <w:sz w:val="20"/>
+          <w:szCs w:val="20"/>
+        </w:rPr>
+        <w:t>Aspera</w:t>
+      </w:r>
+      <w:proofErr w:type="spellEnd"/>
+      <w:r>
+        <w:rPr>
+          <w:sz w:val="20"/>
+          <w:szCs w:val="20"/>
+        </w:rPr>
+        <w:t xml:space="preserve"> Server Installation and Test – </w:t>
+      </w:r>
+      <w:r>
+        <w:rPr>
+          <w:sz w:val="20"/>
+          <w:szCs w:val="20"/>
+        </w:rPr>
+        <w:t xml:space="preserve">Set up server and ran tests to verify packets being sent </w:t>
+      </w:r>
+      <w:r>
+        <w:rPr>
+          <w:sz w:val="20"/>
+          <w:szCs w:val="20"/>
+        </w:rPr>
+        <w:t xml:space="preserve">from across the country </w:t>
+      </w:r>
+      <w:r>
+        <w:rPr>
+          <w:sz w:val="20"/>
+          <w:szCs w:val="20"/>
+        </w:rPr>
+        <w:t xml:space="preserve">using CentOS and </w:t>
+      </w:r>
+      <w:proofErr w:type="spellStart"/>
+      <w:r>
+        <w:rPr>
+          <w:sz w:val="20"/>
+          <w:szCs w:val="20"/>
+        </w:rPr>
+        <w:t>Redhat</w:t>
+      </w:r>
+      <w:proofErr w:type="spellEnd"/>
+      <w:r>
+        <w:rPr>
+          <w:sz w:val="20"/>
+          <w:szCs w:val="20"/>
+        </w:rPr>
+        <w:t xml:space="preserve"> Linux </w:t>
+      </w:r>
+    </w:p>
+    <w:p>
+      <w:pPr>
+        <w:tabs>
+          <w:tab w:val="left" w:pos="6060"/>
+        </w:tabs>
+        <w:rPr>
+          <w:sz w:val="8"/>
+          <w:szCs w:val="8"/>
+        </w:rPr>
+      </w:pPr>
+      <w:bookmarkStart w:id="0" w:name="_GoBack"/>
+      <w:bookmarkEnd w:id="0"/>
+    </w:p>
+    <w:p>
+      <w:pPr>
+        <w:pStyle w:val="Style1"/>
+        <w:jc w:val="left"/>
+        <w:rPr>
+          <w:b/>
+          <w:sz w:val="22"/>
+          <w:szCs w:val="22"/>
+        </w:rPr>
+      </w:pPr>
+      <w:r>
+        <w:rPr>
+          <w:b/>
+          <w:sz w:val="22"/>
+          <w:szCs w:val="22"/>
+        </w:rPr>
+        <w:t>EDUCATION</w:t>
+      </w:r>
+    </w:p>
+    <w:p>
+      <w:pPr>
+        <w:pStyle w:val="Style1"/>
+        <w:jc w:val="left"/>
+        <w:rPr>
+          <w:b/>
+          <w:sz w:val="2"/>
+          <w:szCs w:val="2"/>
+        </w:rPr>
+      </w:pPr>
+    </w:p>
+    <w:p>
+      <w:pPr>
+        <w:tabs>
+          <w:tab w:val="left" w:pos="6060"/>
+        </w:tabs>
+        <w:rPr>
+          <w:sz w:val="20"/>
+          <w:szCs w:val="20"/>
+        </w:rPr>
+      </w:pPr>
+      <w:r>
+        <w:rPr>
+          <w:spacing w:val="20"/>
+          <w:sz w:val="21"/>
+          <w:szCs w:val="21"/>
+        </w:rPr>
+        <w:t>UNIVERSITY OF FLORIDA</w:t>
+      </w:r>
+      <w:r>
+        <w:rPr>
+          <w:sz w:val="18"/>
+          <w:szCs w:val="20"/>
+        </w:rPr>
         <w:t xml:space="preserve"> (GAINESVILLE, FL)</w:t>
       </w:r>
     </w:p>
@@ -198,15 +1891,15 @@
         </w:tabs>
         <w:rPr>
           <w:i/>
-          <w:sz w:val="20"/>
-          <w:szCs w:val="20"/>
+          <w:sz w:val="21"/>
+          <w:szCs w:val="21"/>
         </w:rPr>
       </w:pPr>
       <w:r>
         <w:rPr>
           <w:i/>
-          <w:sz w:val="20"/>
-          <w:szCs w:val="20"/>
+          <w:sz w:val="21"/>
+          <w:szCs w:val="21"/>
         </w:rPr>
         <w:t>Bachelor of Science in Computer (Software) Engineering, Dec 2015</w:t>
       </w:r>
@@ -296,1573 +1989,7 @@
           <w:sz w:val="20"/>
           <w:szCs w:val="20"/>
         </w:rPr>
-        <w:t>, Society of Women Engineers</w:t>
-      </w:r>
-      <w:r>
-        <w:rPr>
-          <w:sz w:val="20"/>
-          <w:szCs w:val="20"/>
-        </w:rPr>
-        <w:t xml:space="preserve"> (SWE)</w:t>
-      </w:r>
-      <w:r>
-        <w:rPr>
-          <w:sz w:val="20"/>
-          <w:szCs w:val="20"/>
-        </w:rPr>
-        <w:t>, and Freshman Leadership Program</w:t>
-      </w:r>
-      <w:r>
-        <w:rPr>
-          <w:sz w:val="20"/>
-          <w:szCs w:val="20"/>
-        </w:rPr>
-        <w:t xml:space="preserve"> (FLP)</w:t>
-      </w:r>
-      <w:bookmarkStart w:id="0" w:name="_GoBack"/>
-      <w:bookmarkEnd w:id="0"/>
-    </w:p>
-    <w:p>
-      <w:pPr>
-        <w:tabs>
-          <w:tab w:val="left" w:pos="6060"/>
-        </w:tabs>
-        <w:rPr>
-          <w:sz w:val="10"/>
-          <w:szCs w:val="10"/>
-        </w:rPr>
-      </w:pPr>
-    </w:p>
-    <w:p>
-      <w:pPr>
-        <w:pStyle w:val="Style1"/>
-        <w:jc w:val="left"/>
-        <w:rPr>
-          <w:b/>
-          <w:sz w:val="22"/>
-          <w:szCs w:val="22"/>
-        </w:rPr>
-      </w:pPr>
-      <w:r>
-        <w:rPr>
-          <w:b/>
-          <w:sz w:val="22"/>
-          <w:szCs w:val="22"/>
-        </w:rPr>
-        <w:t>TECHNICAL SKILLS</w:t>
-      </w:r>
-    </w:p>
-    <w:p>
-      <w:pPr>
-        <w:pStyle w:val="ListParagraph"/>
-        <w:numPr>
-          <w:ilvl w:val="0"/>
-          <w:numId w:val="22"/>
-        </w:numPr>
-        <w:tabs>
-          <w:tab w:val="left" w:pos="6060"/>
-        </w:tabs>
-        <w:rPr>
-          <w:rFonts w:ascii="Calibri" w:hAnsi="Calibri"/>
-          <w:sz w:val="20"/>
-          <w:szCs w:val="20"/>
-        </w:rPr>
-      </w:pPr>
-      <w:r>
-        <w:rPr>
-          <w:rFonts w:ascii="Calibri" w:hAnsi="Calibri"/>
-          <w:sz w:val="20"/>
-          <w:szCs w:val="20"/>
-        </w:rPr>
-        <w:t>Web Development</w:t>
-      </w:r>
-    </w:p>
-    <w:p>
-      <w:pPr>
-        <w:pStyle w:val="ListParagraph"/>
-        <w:numPr>
-          <w:ilvl w:val="1"/>
-          <w:numId w:val="22"/>
-        </w:numPr>
-        <w:tabs>
-          <w:tab w:val="left" w:pos="6060"/>
-        </w:tabs>
-        <w:rPr>
-          <w:rFonts w:ascii="Calibri" w:hAnsi="Calibri"/>
-          <w:sz w:val="20"/>
-          <w:szCs w:val="20"/>
-        </w:rPr>
-      </w:pPr>
-      <w:r>
-        <w:rPr>
-          <w:rFonts w:ascii="Calibri" w:hAnsi="Calibri"/>
-          <w:sz w:val="20"/>
-          <w:szCs w:val="20"/>
-        </w:rPr>
-        <w:t xml:space="preserve">Front End – </w:t>
-      </w:r>
-      <w:r>
-        <w:rPr>
-          <w:rFonts w:ascii="Calibri" w:hAnsi="Calibri"/>
-          <w:sz w:val="20"/>
-          <w:szCs w:val="20"/>
-        </w:rPr>
-        <w:t>HTML5, CSS3</w:t>
-      </w:r>
-      <w:r>
-        <w:rPr>
-          <w:rFonts w:ascii="Calibri" w:hAnsi="Calibri"/>
-          <w:sz w:val="20"/>
-          <w:szCs w:val="20"/>
-        </w:rPr>
-        <w:t>, JavaScript</w:t>
-      </w:r>
-    </w:p>
-    <w:p>
-      <w:pPr>
-        <w:pStyle w:val="ListParagraph"/>
-        <w:numPr>
-          <w:ilvl w:val="1"/>
-          <w:numId w:val="22"/>
-        </w:numPr>
-        <w:tabs>
-          <w:tab w:val="left" w:pos="6060"/>
-        </w:tabs>
-        <w:rPr>
-          <w:rFonts w:ascii="Calibri" w:hAnsi="Calibri"/>
-          <w:sz w:val="20"/>
-          <w:szCs w:val="20"/>
-        </w:rPr>
-      </w:pPr>
-      <w:r>
-        <w:rPr>
-          <w:rFonts w:ascii="Calibri" w:hAnsi="Calibri"/>
-          <w:sz w:val="20"/>
-          <w:szCs w:val="20"/>
-        </w:rPr>
-        <w:t>Back End</w:t>
-      </w:r>
-      <w:r>
-        <w:rPr>
-          <w:rFonts w:ascii="Calibri" w:hAnsi="Calibri"/>
-          <w:sz w:val="20"/>
-          <w:szCs w:val="20"/>
-        </w:rPr>
-        <w:t xml:space="preserve"> – </w:t>
-      </w:r>
-      <w:r>
-        <w:rPr>
-          <w:rFonts w:ascii="Calibri" w:hAnsi="Calibri"/>
-          <w:sz w:val="20"/>
-          <w:szCs w:val="20"/>
-        </w:rPr>
-        <w:t xml:space="preserve">Python, </w:t>
-      </w:r>
-      <w:r>
-        <w:rPr>
-          <w:rFonts w:ascii="Calibri" w:hAnsi="Calibri"/>
-          <w:sz w:val="20"/>
-          <w:szCs w:val="20"/>
-        </w:rPr>
-        <w:t>PHP, MySQL</w:t>
-      </w:r>
-    </w:p>
-    <w:p>
-      <w:pPr>
-        <w:pStyle w:val="ListParagraph"/>
-        <w:numPr>
-          <w:ilvl w:val="1"/>
-          <w:numId w:val="22"/>
-        </w:numPr>
-        <w:tabs>
-          <w:tab w:val="left" w:pos="6060"/>
-        </w:tabs>
-        <w:rPr>
-          <w:rFonts w:ascii="Calibri" w:hAnsi="Calibri"/>
-          <w:sz w:val="20"/>
-          <w:szCs w:val="20"/>
-        </w:rPr>
-      </w:pPr>
-      <w:r>
-        <w:rPr>
-          <w:rFonts w:ascii="Calibri" w:hAnsi="Calibri"/>
-          <w:sz w:val="20"/>
-          <w:szCs w:val="20"/>
-        </w:rPr>
-        <w:t>Framework</w:t>
-      </w:r>
-      <w:r>
-        <w:rPr>
-          <w:rFonts w:ascii="Calibri" w:hAnsi="Calibri"/>
-          <w:sz w:val="20"/>
-          <w:szCs w:val="20"/>
-        </w:rPr>
-        <w:t>s</w:t>
-      </w:r>
-      <w:r>
-        <w:rPr>
-          <w:rFonts w:ascii="Calibri" w:hAnsi="Calibri"/>
-          <w:sz w:val="20"/>
-          <w:szCs w:val="20"/>
-        </w:rPr>
-        <w:t xml:space="preserve"> – </w:t>
-      </w:r>
-      <w:r>
-        <w:rPr>
-          <w:rFonts w:ascii="Calibri" w:hAnsi="Calibri"/>
-          <w:sz w:val="20"/>
-          <w:szCs w:val="20"/>
-        </w:rPr>
-        <w:t>Bootstrap and jQuery</w:t>
-      </w:r>
-    </w:p>
-    <w:p>
-      <w:pPr>
-        <w:pStyle w:val="ListParagraph"/>
-        <w:numPr>
-          <w:ilvl w:val="1"/>
-          <w:numId w:val="22"/>
-        </w:numPr>
-        <w:tabs>
-          <w:tab w:val="left" w:pos="6060"/>
-        </w:tabs>
-        <w:rPr>
-          <w:rFonts w:ascii="Calibri" w:hAnsi="Calibri"/>
-          <w:sz w:val="20"/>
-          <w:szCs w:val="20"/>
-        </w:rPr>
-      </w:pPr>
-      <w:r>
-        <w:rPr>
-          <w:rFonts w:ascii="Calibri" w:hAnsi="Calibri"/>
-          <w:sz w:val="20"/>
-          <w:szCs w:val="20"/>
-        </w:rPr>
-        <w:t>Full Stack</w:t>
-      </w:r>
-      <w:r>
-        <w:rPr>
-          <w:rFonts w:ascii="Calibri" w:hAnsi="Calibri"/>
-          <w:sz w:val="20"/>
-          <w:szCs w:val="20"/>
-        </w:rPr>
-        <w:t xml:space="preserve"> – </w:t>
-      </w:r>
-      <w:r>
-        <w:rPr>
-          <w:rFonts w:ascii="Calibri" w:hAnsi="Calibri"/>
-          <w:sz w:val="20"/>
-          <w:szCs w:val="20"/>
-        </w:rPr>
-        <w:t xml:space="preserve">Experience creating websites with </w:t>
-      </w:r>
-      <w:r>
-        <w:rPr>
-          <w:rFonts w:ascii="Calibri" w:hAnsi="Calibri"/>
-          <w:sz w:val="20"/>
-          <w:szCs w:val="20"/>
-        </w:rPr>
-        <w:t>MEAN.JS</w:t>
-      </w:r>
-    </w:p>
-    <w:p>
-      <w:pPr>
-        <w:pStyle w:val="ListParagraph"/>
-        <w:numPr>
-          <w:ilvl w:val="0"/>
-          <w:numId w:val="22"/>
-        </w:numPr>
-        <w:tabs>
-          <w:tab w:val="left" w:pos="6060"/>
-        </w:tabs>
-        <w:rPr>
-          <w:rFonts w:ascii="Calibri" w:hAnsi="Calibri"/>
-          <w:sz w:val="20"/>
-          <w:szCs w:val="20"/>
-        </w:rPr>
-      </w:pPr>
-      <w:r>
-        <w:rPr>
-          <w:rFonts w:ascii="Calibri" w:hAnsi="Calibri"/>
-          <w:sz w:val="20"/>
-          <w:szCs w:val="20"/>
-        </w:rPr>
-        <w:t xml:space="preserve">Text Editors </w:t>
-      </w:r>
-      <w:r>
-        <w:rPr>
-          <w:rFonts w:ascii="Calibri" w:hAnsi="Calibri"/>
-          <w:sz w:val="20"/>
-          <w:szCs w:val="20"/>
-        </w:rPr>
-        <w:t>–</w:t>
-      </w:r>
-      <w:r>
-        <w:rPr>
-          <w:rFonts w:ascii="Calibri" w:hAnsi="Calibri"/>
-          <w:sz w:val="20"/>
-          <w:szCs w:val="20"/>
-        </w:rPr>
-        <w:t xml:space="preserve"> Sublime and Atom</w:t>
-      </w:r>
-    </w:p>
-    <w:p>
-      <w:pPr>
-        <w:pStyle w:val="ListParagraph"/>
-        <w:numPr>
-          <w:ilvl w:val="0"/>
-          <w:numId w:val="22"/>
-        </w:numPr>
-        <w:tabs>
-          <w:tab w:val="left" w:pos="6060"/>
-        </w:tabs>
-        <w:rPr>
-          <w:rFonts w:ascii="Calibri" w:hAnsi="Calibri"/>
-          <w:sz w:val="20"/>
-          <w:szCs w:val="20"/>
-        </w:rPr>
-      </w:pPr>
-      <w:r>
-        <w:rPr>
-          <w:rFonts w:ascii="Calibri" w:hAnsi="Calibri"/>
-          <w:sz w:val="20"/>
-          <w:szCs w:val="20"/>
-        </w:rPr>
-        <w:t xml:space="preserve">Version Control </w:t>
-      </w:r>
-      <w:r>
-        <w:rPr>
-          <w:rFonts w:ascii="Calibri" w:hAnsi="Calibri"/>
-          <w:sz w:val="20"/>
-          <w:szCs w:val="20"/>
-        </w:rPr>
-        <w:t xml:space="preserve">– </w:t>
-      </w:r>
-      <w:r>
-        <w:rPr>
-          <w:rFonts w:ascii="Calibri" w:hAnsi="Calibri"/>
-          <w:sz w:val="20"/>
-          <w:szCs w:val="20"/>
-        </w:rPr>
-        <w:t>GitH</w:t>
-      </w:r>
-      <w:r>
-        <w:rPr>
-          <w:rFonts w:ascii="Calibri" w:hAnsi="Calibri"/>
-          <w:sz w:val="20"/>
-          <w:szCs w:val="20"/>
-        </w:rPr>
-        <w:t>ub</w:t>
-      </w:r>
-      <w:r>
-        <w:rPr>
-          <w:rFonts w:ascii="Calibri" w:hAnsi="Calibri"/>
-          <w:sz w:val="20"/>
-          <w:szCs w:val="20"/>
-        </w:rPr>
-        <w:t xml:space="preserve"> (</w:t>
-      </w:r>
-      <w:r>
-        <w:rPr>
-          <w:rFonts w:ascii="Calibri" w:hAnsi="Calibri"/>
-          <w:sz w:val="20"/>
-          <w:szCs w:val="20"/>
-        </w:rPr>
-        <w:t>gith</w:t>
-      </w:r>
-      <w:r>
-        <w:rPr>
-          <w:rFonts w:ascii="Calibri" w:hAnsi="Calibri"/>
-          <w:sz w:val="20"/>
-          <w:szCs w:val="20"/>
-        </w:rPr>
-        <w:t>ub.com/aliciamorrow)</w:t>
-      </w:r>
-    </w:p>
-    <w:p>
-      <w:pPr>
-        <w:pStyle w:val="ListParagraph"/>
-        <w:numPr>
-          <w:ilvl w:val="0"/>
-          <w:numId w:val="22"/>
-        </w:numPr>
-        <w:tabs>
-          <w:tab w:val="left" w:pos="6060"/>
-        </w:tabs>
-        <w:rPr>
-          <w:rFonts w:ascii="Calibri" w:hAnsi="Calibri"/>
-          <w:sz w:val="20"/>
-          <w:szCs w:val="20"/>
-        </w:rPr>
-      </w:pPr>
-      <w:r>
-        <w:rPr>
-          <w:rFonts w:ascii="Calibri" w:hAnsi="Calibri"/>
-          <w:sz w:val="20"/>
-          <w:szCs w:val="20"/>
-        </w:rPr>
-        <w:t xml:space="preserve">Graphics </w:t>
-      </w:r>
-      <w:r>
-        <w:rPr>
-          <w:rFonts w:ascii="Calibri" w:hAnsi="Calibri"/>
-          <w:sz w:val="20"/>
-          <w:szCs w:val="20"/>
-        </w:rPr>
-        <w:t xml:space="preserve">– </w:t>
-      </w:r>
-      <w:r>
-        <w:rPr>
-          <w:rFonts w:ascii="Calibri" w:hAnsi="Calibri"/>
-          <w:sz w:val="20"/>
-          <w:szCs w:val="20"/>
-        </w:rPr>
-        <w:t xml:space="preserve">Sketch, Inkscape and </w:t>
-      </w:r>
-      <w:r>
-        <w:rPr>
-          <w:rFonts w:ascii="Calibri" w:hAnsi="Calibri"/>
-          <w:sz w:val="20"/>
-          <w:szCs w:val="20"/>
-        </w:rPr>
-        <w:t>GIMP</w:t>
-      </w:r>
-      <w:r>
-        <w:rPr>
-          <w:rFonts w:ascii="Calibri" w:hAnsi="Calibri"/>
-          <w:sz w:val="20"/>
-          <w:szCs w:val="20"/>
-        </w:rPr>
-        <w:t xml:space="preserve"> </w:t>
-      </w:r>
-    </w:p>
-    <w:p>
-      <w:pPr>
-        <w:pStyle w:val="Style1"/>
-        <w:jc w:val="left"/>
-        <w:rPr>
-          <w:b/>
-          <w:sz w:val="10"/>
-          <w:szCs w:val="10"/>
-        </w:rPr>
-      </w:pPr>
-    </w:p>
-    <w:p>
-      <w:pPr>
-        <w:pStyle w:val="Style1"/>
-        <w:jc w:val="left"/>
-        <w:rPr>
-          <w:sz w:val="18"/>
-        </w:rPr>
-      </w:pPr>
-      <w:r>
-        <w:rPr>
-          <w:b/>
-          <w:sz w:val="22"/>
-          <w:szCs w:val="22"/>
-        </w:rPr>
-        <w:t xml:space="preserve">PERSONAL </w:t>
-      </w:r>
-      <w:r>
-        <w:rPr>
-          <w:b/>
-          <w:sz w:val="22"/>
-          <w:szCs w:val="22"/>
-        </w:rPr>
-        <w:t xml:space="preserve">PORTFOLIO </w:t>
-      </w:r>
-      <w:r>
-        <w:rPr>
-          <w:sz w:val="18"/>
-        </w:rPr>
-        <w:t>(</w:t>
-      </w:r>
-      <w:r>
-        <w:rPr>
-          <w:sz w:val="18"/>
-        </w:rPr>
-        <w:t>ALICIAMORROW.ME</w:t>
-      </w:r>
-      <w:r>
-        <w:rPr>
-          <w:sz w:val="18"/>
-        </w:rPr>
-        <w:t>)</w:t>
-      </w:r>
-    </w:p>
-    <w:p>
-      <w:pPr>
-        <w:pStyle w:val="Style1"/>
-        <w:jc w:val="left"/>
-        <w:rPr>
-          <w:b/>
-          <w:sz w:val="2"/>
-          <w:szCs w:val="2"/>
-        </w:rPr>
-      </w:pPr>
-    </w:p>
-    <w:p>
-      <w:pPr>
-        <w:pStyle w:val="ListParagraph"/>
-        <w:numPr>
-          <w:ilvl w:val="0"/>
-          <w:numId w:val="22"/>
-        </w:numPr>
-        <w:tabs>
-          <w:tab w:val="left" w:pos="6060"/>
-        </w:tabs>
-        <w:rPr>
-          <w:rFonts w:ascii="Calibri" w:hAnsi="Calibri"/>
-          <w:sz w:val="20"/>
-          <w:szCs w:val="20"/>
-        </w:rPr>
-      </w:pPr>
-      <w:r>
-        <w:rPr>
-          <w:rFonts w:ascii="Calibri" w:hAnsi="Calibri"/>
-          <w:sz w:val="20"/>
-          <w:szCs w:val="20"/>
-        </w:rPr>
-        <w:t>Created</w:t>
-      </w:r>
-      <w:r>
-        <w:rPr>
-          <w:rFonts w:ascii="Calibri" w:hAnsi="Calibri"/>
-          <w:sz w:val="20"/>
-          <w:szCs w:val="20"/>
-        </w:rPr>
-        <w:t xml:space="preserve"> </w:t>
-      </w:r>
-      <w:r>
-        <w:rPr>
-          <w:rFonts w:ascii="Calibri" w:hAnsi="Calibri"/>
-          <w:sz w:val="20"/>
-          <w:szCs w:val="20"/>
-        </w:rPr>
-        <w:t>using the</w:t>
-      </w:r>
-      <w:r>
-        <w:rPr>
-          <w:rFonts w:ascii="Calibri" w:hAnsi="Calibri"/>
-          <w:sz w:val="20"/>
-          <w:szCs w:val="20"/>
-        </w:rPr>
-        <w:t xml:space="preserve"> new </w:t>
-      </w:r>
-      <w:r>
-        <w:rPr>
-          <w:rFonts w:ascii="Calibri" w:hAnsi="Calibri"/>
-          <w:sz w:val="20"/>
-          <w:szCs w:val="20"/>
-        </w:rPr>
-        <w:t>capabilities of HTML5 and CSS3</w:t>
-      </w:r>
-    </w:p>
-    <w:p>
-      <w:pPr>
-        <w:pStyle w:val="ListParagraph"/>
-        <w:numPr>
-          <w:ilvl w:val="0"/>
-          <w:numId w:val="22"/>
-        </w:numPr>
-        <w:tabs>
-          <w:tab w:val="left" w:pos="6060"/>
-        </w:tabs>
-        <w:rPr>
-          <w:rFonts w:ascii="Calibri" w:hAnsi="Calibri"/>
-          <w:sz w:val="20"/>
-          <w:szCs w:val="20"/>
-        </w:rPr>
-      </w:pPr>
-      <w:r>
-        <w:rPr>
-          <w:rFonts w:ascii="Calibri" w:hAnsi="Calibri"/>
-          <w:sz w:val="20"/>
-          <w:szCs w:val="20"/>
-        </w:rPr>
-        <w:t>Ajax-</w:t>
-      </w:r>
-      <w:r>
-        <w:rPr>
-          <w:rFonts w:ascii="Calibri" w:hAnsi="Calibri"/>
-          <w:sz w:val="20"/>
-          <w:szCs w:val="20"/>
-        </w:rPr>
-        <w:t>Enabled using</w:t>
-      </w:r>
-      <w:r>
-        <w:rPr>
-          <w:rFonts w:ascii="Calibri" w:hAnsi="Calibri"/>
-          <w:sz w:val="20"/>
-          <w:szCs w:val="20"/>
-        </w:rPr>
-        <w:t xml:space="preserve"> </w:t>
-      </w:r>
-      <w:r>
-        <w:rPr>
-          <w:rFonts w:ascii="Calibri" w:hAnsi="Calibri"/>
-          <w:sz w:val="20"/>
-          <w:szCs w:val="20"/>
-        </w:rPr>
-        <w:t>j</w:t>
-      </w:r>
-      <w:r>
-        <w:rPr>
-          <w:rFonts w:ascii="Calibri" w:hAnsi="Calibri"/>
-          <w:sz w:val="20"/>
-          <w:szCs w:val="20"/>
-        </w:rPr>
-        <w:t>Query</w:t>
-      </w:r>
-    </w:p>
-    <w:p>
-      <w:pPr>
-        <w:pStyle w:val="ListParagraph"/>
-        <w:numPr>
-          <w:ilvl w:val="0"/>
-          <w:numId w:val="22"/>
-        </w:numPr>
-        <w:tabs>
-          <w:tab w:val="left" w:pos="6060"/>
-        </w:tabs>
-        <w:rPr>
-          <w:rFonts w:ascii="Calibri" w:hAnsi="Calibri"/>
-          <w:sz w:val="20"/>
-          <w:szCs w:val="20"/>
-        </w:rPr>
-      </w:pPr>
-      <w:r>
-        <w:rPr>
-          <w:rFonts w:ascii="Calibri" w:hAnsi="Calibri"/>
-          <w:sz w:val="20"/>
-          <w:szCs w:val="20"/>
-        </w:rPr>
-        <w:t xml:space="preserve">PHP used for backend server to create contact form and use MySQL </w:t>
-      </w:r>
-      <w:r>
-        <w:rPr>
-          <w:rFonts w:ascii="Calibri" w:hAnsi="Calibri"/>
-          <w:sz w:val="20"/>
-          <w:szCs w:val="20"/>
-        </w:rPr>
-        <w:t>database</w:t>
-      </w:r>
-    </w:p>
-    <w:p>
-      <w:pPr>
-        <w:pStyle w:val="ListParagraph"/>
-        <w:numPr>
-          <w:ilvl w:val="0"/>
-          <w:numId w:val="22"/>
-        </w:numPr>
-        <w:tabs>
-          <w:tab w:val="left" w:pos="6060"/>
-        </w:tabs>
-        <w:rPr>
-          <w:rFonts w:ascii="Calibri" w:hAnsi="Calibri"/>
-          <w:sz w:val="20"/>
-          <w:szCs w:val="20"/>
-        </w:rPr>
-      </w:pPr>
-      <w:r>
-        <w:rPr>
-          <w:rFonts w:ascii="Calibri" w:hAnsi="Calibri"/>
-          <w:sz w:val="20"/>
-          <w:szCs w:val="20"/>
-        </w:rPr>
-        <w:t>Coded in Atom</w:t>
-      </w:r>
-      <w:r>
-        <w:rPr>
-          <w:rFonts w:ascii="Calibri" w:hAnsi="Calibri"/>
-          <w:sz w:val="20"/>
-          <w:szCs w:val="20"/>
-        </w:rPr>
-        <w:t xml:space="preserve"> text editor</w:t>
-      </w:r>
-    </w:p>
-    <w:p>
-      <w:pPr>
-        <w:pStyle w:val="ListParagraph"/>
-        <w:numPr>
-          <w:ilvl w:val="0"/>
-          <w:numId w:val="22"/>
-        </w:numPr>
-        <w:tabs>
-          <w:tab w:val="left" w:pos="6060"/>
-        </w:tabs>
-        <w:rPr>
-          <w:rFonts w:ascii="Calibri" w:hAnsi="Calibri"/>
-          <w:sz w:val="20"/>
-          <w:szCs w:val="20"/>
-        </w:rPr>
-      </w:pPr>
-      <w:r>
-        <w:rPr>
-          <w:rFonts w:ascii="Calibri" w:hAnsi="Calibri"/>
-          <w:sz w:val="20"/>
-          <w:szCs w:val="20"/>
-        </w:rPr>
-        <w:t>Art created by me using Sketch and Gimp</w:t>
-      </w:r>
-    </w:p>
-    <w:p>
-      <w:pPr>
-        <w:pStyle w:val="Style1"/>
-        <w:jc w:val="left"/>
-        <w:rPr>
-          <w:b/>
-          <w:sz w:val="10"/>
-          <w:szCs w:val="10"/>
-        </w:rPr>
-      </w:pPr>
-    </w:p>
-    <w:p>
-      <w:pPr>
-        <w:pStyle w:val="Style1"/>
-        <w:jc w:val="left"/>
-        <w:rPr>
-          <w:b/>
-          <w:sz w:val="22"/>
-          <w:szCs w:val="22"/>
-        </w:rPr>
-      </w:pPr>
-      <w:r>
-        <w:rPr>
-          <w:b/>
-          <w:sz w:val="22"/>
-          <w:szCs w:val="22"/>
-        </w:rPr>
-        <w:t>WORK EXPERIENCE</w:t>
-      </w:r>
-    </w:p>
-    <w:p>
-      <w:pPr>
-        <w:pStyle w:val="Style1"/>
-        <w:jc w:val="left"/>
-        <w:rPr>
-          <w:b/>
-          <w:sz w:val="2"/>
-          <w:szCs w:val="2"/>
-        </w:rPr>
-      </w:pPr>
-    </w:p>
-    <w:p>
-      <w:pPr>
-        <w:tabs>
-          <w:tab w:val="left" w:pos="6060"/>
-        </w:tabs>
-        <w:rPr>
-          <w:sz w:val="21"/>
-          <w:szCs w:val="20"/>
-        </w:rPr>
-      </w:pPr>
-      <w:r>
-        <w:rPr>
-          <w:sz w:val="21"/>
-          <w:szCs w:val="20"/>
-        </w:rPr>
-        <w:t>CUCO.CO INC.</w:t>
-      </w:r>
-      <w:r>
-        <w:rPr>
-          <w:sz w:val="21"/>
-          <w:szCs w:val="20"/>
-        </w:rPr>
-        <w:t xml:space="preserve"> </w:t>
-      </w:r>
-      <w:r>
-        <w:rPr>
-          <w:sz w:val="18"/>
-          <w:szCs w:val="20"/>
-        </w:rPr>
-        <w:t>(SAN FRANCISCO, CA)</w:t>
-      </w:r>
-    </w:p>
-    <w:p>
-      <w:pPr>
-        <w:tabs>
-          <w:tab w:val="left" w:pos="6060"/>
-        </w:tabs>
-        <w:rPr>
-          <w:i/>
-          <w:sz w:val="21"/>
-          <w:szCs w:val="20"/>
-        </w:rPr>
-      </w:pPr>
-      <w:r>
-        <w:rPr>
-          <w:i/>
-          <w:sz w:val="21"/>
-          <w:szCs w:val="20"/>
-        </w:rPr>
-        <w:t xml:space="preserve">Marketing Specialist &amp; </w:t>
-      </w:r>
-      <w:r>
-        <w:rPr>
-          <w:i/>
-          <w:sz w:val="21"/>
-          <w:szCs w:val="20"/>
-        </w:rPr>
-        <w:t>Frontend Developer Contract</w:t>
-      </w:r>
-      <w:r>
-        <w:rPr>
-          <w:i/>
-          <w:sz w:val="21"/>
-          <w:szCs w:val="20"/>
-        </w:rPr>
-        <w:t>, December 2016 – March 2017</w:t>
-      </w:r>
-    </w:p>
-    <w:p>
-      <w:pPr>
-        <w:pStyle w:val="ListParagraph"/>
-        <w:numPr>
-          <w:ilvl w:val="0"/>
-          <w:numId w:val="12"/>
-        </w:numPr>
-        <w:tabs>
-          <w:tab w:val="left" w:pos="6060"/>
-        </w:tabs>
-        <w:rPr>
-          <w:sz w:val="21"/>
-          <w:szCs w:val="20"/>
-        </w:rPr>
-      </w:pPr>
-      <w:r>
-        <w:rPr>
-          <w:sz w:val="20"/>
-          <w:szCs w:val="20"/>
-        </w:rPr>
-        <w:t>Developed 3 storefront sites to run Google Shopping campaigns</w:t>
-      </w:r>
-    </w:p>
-    <w:p>
-      <w:pPr>
-        <w:pStyle w:val="ListParagraph"/>
-        <w:numPr>
-          <w:ilvl w:val="1"/>
-          <w:numId w:val="12"/>
-        </w:numPr>
-        <w:tabs>
-          <w:tab w:val="left" w:pos="6060"/>
-        </w:tabs>
-        <w:rPr>
-          <w:sz w:val="21"/>
-          <w:szCs w:val="20"/>
-        </w:rPr>
-      </w:pPr>
-      <w:r>
-        <w:rPr>
-          <w:sz w:val="20"/>
-          <w:szCs w:val="20"/>
-        </w:rPr>
-        <w:t>Integrated UltraCart</w:t>
-      </w:r>
-      <w:r>
-        <w:rPr>
-          <w:sz w:val="20"/>
-          <w:szCs w:val="20"/>
-        </w:rPr>
-        <w:t>, Optimizely, Kissmetrics and Google Tag Manager</w:t>
-      </w:r>
-    </w:p>
-    <w:p>
-      <w:pPr>
-        <w:pStyle w:val="ListParagraph"/>
-        <w:numPr>
-          <w:ilvl w:val="1"/>
-          <w:numId w:val="12"/>
-        </w:numPr>
-        <w:tabs>
-          <w:tab w:val="left" w:pos="6060"/>
-        </w:tabs>
-        <w:rPr>
-          <w:sz w:val="21"/>
-          <w:szCs w:val="20"/>
-        </w:rPr>
-      </w:pPr>
-      <w:r>
-        <w:rPr>
-          <w:sz w:val="20"/>
-          <w:szCs w:val="20"/>
-        </w:rPr>
-        <w:t xml:space="preserve">Hired </w:t>
-      </w:r>
-      <w:r>
-        <w:rPr>
-          <w:sz w:val="20"/>
-          <w:szCs w:val="20"/>
-        </w:rPr>
-        <w:t xml:space="preserve">and trained Upworkers to populate </w:t>
-      </w:r>
-      <w:r>
-        <w:rPr>
-          <w:sz w:val="20"/>
-          <w:szCs w:val="20"/>
-        </w:rPr>
-        <w:t>storefronts with new products that were added and changed daily</w:t>
-      </w:r>
-    </w:p>
-    <w:p>
-      <w:pPr>
-        <w:pStyle w:val="ListParagraph"/>
-        <w:numPr>
-          <w:ilvl w:val="0"/>
-          <w:numId w:val="12"/>
-        </w:numPr>
-        <w:tabs>
-          <w:tab w:val="left" w:pos="6060"/>
-        </w:tabs>
-        <w:rPr>
-          <w:sz w:val="21"/>
-          <w:szCs w:val="20"/>
-        </w:rPr>
-      </w:pPr>
-      <w:r>
-        <w:rPr>
-          <w:sz w:val="20"/>
-          <w:szCs w:val="20"/>
-        </w:rPr>
-        <w:t>Set up Cloudflare SSL certificates across all sites and handled hosting through Bluehost</w:t>
-      </w:r>
-    </w:p>
-    <w:p>
-      <w:pPr>
-        <w:pStyle w:val="ListParagraph"/>
-        <w:numPr>
-          <w:ilvl w:val="0"/>
-          <w:numId w:val="12"/>
-        </w:numPr>
-        <w:tabs>
-          <w:tab w:val="left" w:pos="6060"/>
-        </w:tabs>
-        <w:rPr>
-          <w:sz w:val="21"/>
-          <w:szCs w:val="20"/>
-        </w:rPr>
-      </w:pPr>
-      <w:r>
-        <w:rPr>
-          <w:sz w:val="20"/>
-          <w:szCs w:val="20"/>
-        </w:rPr>
-        <w:t>Created d</w:t>
-      </w:r>
-      <w:r>
-        <w:rPr>
-          <w:sz w:val="20"/>
-          <w:szCs w:val="20"/>
-        </w:rPr>
-        <w:t>ocumentation for CEO and Upworkers to be able to continue making changes to the websites and ad campaigns</w:t>
-      </w:r>
-    </w:p>
-    <w:p>
-      <w:pPr>
-        <w:tabs>
-          <w:tab w:val="left" w:pos="6060"/>
-        </w:tabs>
-        <w:rPr>
-          <w:sz w:val="4"/>
-          <w:szCs w:val="4"/>
-        </w:rPr>
-      </w:pPr>
-    </w:p>
-    <w:p>
-      <w:pPr>
-        <w:tabs>
-          <w:tab w:val="left" w:pos="6060"/>
-        </w:tabs>
-        <w:rPr>
-          <w:sz w:val="20"/>
-          <w:szCs w:val="20"/>
-        </w:rPr>
-      </w:pPr>
-      <w:r>
-        <w:rPr>
-          <w:sz w:val="20"/>
-          <w:szCs w:val="20"/>
-        </w:rPr>
-        <w:t xml:space="preserve">FEDERAL RESERVE BANK OF SAN FRANCISCO </w:t>
-      </w:r>
-      <w:r>
-        <w:rPr>
-          <w:sz w:val="18"/>
-          <w:szCs w:val="20"/>
-        </w:rPr>
-        <w:t>(SAN FRANCISCO, CA)</w:t>
-      </w:r>
-    </w:p>
-    <w:p>
-      <w:pPr>
-        <w:tabs>
-          <w:tab w:val="left" w:pos="6060"/>
-        </w:tabs>
-        <w:rPr>
-          <w:i/>
-          <w:sz w:val="20"/>
-          <w:szCs w:val="20"/>
-        </w:rPr>
-      </w:pPr>
-      <w:r>
-        <w:rPr>
-          <w:i/>
-          <w:sz w:val="20"/>
-          <w:szCs w:val="20"/>
-        </w:rPr>
-        <w:t>GOLD Intern, May 2015 – Aug 2015</w:t>
-      </w:r>
-    </w:p>
-    <w:p>
-      <w:pPr>
-        <w:pStyle w:val="ListParagraph"/>
-        <w:numPr>
-          <w:ilvl w:val="0"/>
-          <w:numId w:val="3"/>
-        </w:numPr>
-        <w:tabs>
-          <w:tab w:val="left" w:pos="6060"/>
-        </w:tabs>
-        <w:rPr>
-          <w:sz w:val="20"/>
-          <w:szCs w:val="20"/>
-        </w:rPr>
-      </w:pPr>
-      <w:r>
-        <w:rPr>
-          <w:sz w:val="20"/>
-          <w:szCs w:val="20"/>
-        </w:rPr>
-        <w:t>Network Security Projects</w:t>
-      </w:r>
-    </w:p>
-    <w:p>
-      <w:pPr>
-        <w:pStyle w:val="ListParagraph"/>
-        <w:numPr>
-          <w:ilvl w:val="1"/>
-          <w:numId w:val="3"/>
-        </w:numPr>
-        <w:tabs>
-          <w:tab w:val="left" w:pos="6060"/>
-        </w:tabs>
-        <w:rPr>
-          <w:sz w:val="20"/>
-          <w:szCs w:val="20"/>
-        </w:rPr>
-      </w:pPr>
-      <w:r>
-        <w:rPr>
-          <w:sz w:val="20"/>
-          <w:szCs w:val="20"/>
-        </w:rPr>
-        <w:t>Firewall and Active Directory cleanup – PowerShell Scripting</w:t>
-      </w:r>
-    </w:p>
-    <w:p>
-      <w:pPr>
-        <w:pStyle w:val="ListParagraph"/>
-        <w:numPr>
-          <w:ilvl w:val="1"/>
-          <w:numId w:val="3"/>
-        </w:numPr>
-        <w:tabs>
-          <w:tab w:val="left" w:pos="6060"/>
-        </w:tabs>
-        <w:rPr>
-          <w:sz w:val="20"/>
-          <w:szCs w:val="20"/>
-        </w:rPr>
-      </w:pPr>
-      <w:r>
-        <w:rPr>
-          <w:sz w:val="20"/>
-          <w:szCs w:val="20"/>
-        </w:rPr>
-        <w:t>Created</w:t>
-      </w:r>
-      <w:r>
-        <w:rPr>
-          <w:sz w:val="20"/>
-          <w:szCs w:val="20"/>
-        </w:rPr>
-        <w:t xml:space="preserve"> a module that detects security concerns in LDAP logs and creates alerts</w:t>
-      </w:r>
-      <w:r>
-        <w:rPr>
-          <w:sz w:val="20"/>
-          <w:szCs w:val="20"/>
-        </w:rPr>
-        <w:t xml:space="preserve"> in Python</w:t>
-      </w:r>
-    </w:p>
-    <w:p>
-      <w:pPr>
-        <w:pStyle w:val="ListParagraph"/>
-        <w:numPr>
-          <w:ilvl w:val="0"/>
-          <w:numId w:val="3"/>
-        </w:numPr>
-        <w:tabs>
-          <w:tab w:val="left" w:pos="6060"/>
-        </w:tabs>
-        <w:rPr>
-          <w:sz w:val="20"/>
-          <w:szCs w:val="20"/>
-        </w:rPr>
-      </w:pPr>
-      <w:r>
-        <w:rPr>
-          <w:sz w:val="20"/>
-          <w:szCs w:val="20"/>
-        </w:rPr>
-        <w:t>QA</w:t>
-      </w:r>
-      <w:r>
-        <w:rPr>
-          <w:sz w:val="20"/>
-          <w:szCs w:val="20"/>
-        </w:rPr>
-        <w:t xml:space="preserve"> Testing using test scripts for the Identity Access Management applications</w:t>
-      </w:r>
-    </w:p>
-    <w:p>
-      <w:pPr>
-        <w:pStyle w:val="ListParagraph"/>
-        <w:numPr>
-          <w:ilvl w:val="0"/>
-          <w:numId w:val="3"/>
-        </w:numPr>
-        <w:tabs>
-          <w:tab w:val="left" w:pos="6060"/>
-        </w:tabs>
-        <w:rPr>
-          <w:sz w:val="20"/>
-          <w:szCs w:val="20"/>
-        </w:rPr>
-      </w:pPr>
-      <w:r>
-        <w:rPr>
-          <w:sz w:val="20"/>
-          <w:szCs w:val="20"/>
-        </w:rPr>
-        <w:t>Participated</w:t>
-      </w:r>
-      <w:r>
-        <w:rPr>
-          <w:sz w:val="20"/>
-          <w:szCs w:val="20"/>
-        </w:rPr>
-        <w:t xml:space="preserve"> in Agile Project Management with daily </w:t>
-      </w:r>
-      <w:r>
-        <w:rPr>
-          <w:sz w:val="20"/>
-          <w:szCs w:val="20"/>
-        </w:rPr>
-        <w:t>scrum</w:t>
-      </w:r>
-    </w:p>
-    <w:p>
-      <w:pPr>
-        <w:tabs>
-          <w:tab w:val="left" w:pos="6060"/>
-        </w:tabs>
-        <w:rPr>
-          <w:sz w:val="4"/>
-          <w:szCs w:val="4"/>
-        </w:rPr>
-      </w:pPr>
-    </w:p>
-    <w:p>
-      <w:pPr>
-        <w:tabs>
-          <w:tab w:val="left" w:pos="6060"/>
-        </w:tabs>
-        <w:rPr>
-          <w:sz w:val="18"/>
-          <w:szCs w:val="20"/>
-        </w:rPr>
-      </w:pPr>
-      <w:r>
-        <w:rPr>
-          <w:sz w:val="20"/>
-          <w:szCs w:val="20"/>
-        </w:rPr>
-        <w:t xml:space="preserve">LOCKHEED MARTIN </w:t>
-      </w:r>
-      <w:r>
-        <w:rPr>
-          <w:sz w:val="18"/>
-          <w:szCs w:val="20"/>
-        </w:rPr>
-        <w:t>(ORLAND, FL</w:t>
-      </w:r>
-      <w:r>
-        <w:rPr>
-          <w:sz w:val="18"/>
-          <w:szCs w:val="20"/>
-        </w:rPr>
-        <w:t>)</w:t>
-      </w:r>
-    </w:p>
-    <w:p>
-      <w:pPr>
-        <w:tabs>
-          <w:tab w:val="left" w:pos="6060"/>
-        </w:tabs>
-        <w:rPr>
-          <w:sz w:val="18"/>
-          <w:szCs w:val="20"/>
-        </w:rPr>
-      </w:pPr>
-      <w:r>
-        <w:rPr>
-          <w:i/>
-          <w:sz w:val="20"/>
-          <w:szCs w:val="20"/>
-        </w:rPr>
-        <w:t>Integrated Product and Process Design Program (IPPD) at U</w:t>
-      </w:r>
-      <w:r>
-        <w:rPr>
-          <w:i/>
-          <w:sz w:val="20"/>
-          <w:szCs w:val="20"/>
-        </w:rPr>
-        <w:t>F, Aug</w:t>
-      </w:r>
-      <w:r>
-        <w:rPr>
-          <w:i/>
-          <w:sz w:val="20"/>
-          <w:szCs w:val="20"/>
-        </w:rPr>
-        <w:t xml:space="preserve"> 2014 – </w:t>
-      </w:r>
-      <w:r>
-        <w:rPr>
-          <w:i/>
-          <w:sz w:val="20"/>
-          <w:szCs w:val="20"/>
-        </w:rPr>
-        <w:t>May</w:t>
-      </w:r>
-      <w:r>
-        <w:rPr>
-          <w:i/>
-          <w:sz w:val="20"/>
-          <w:szCs w:val="20"/>
-        </w:rPr>
-        <w:t xml:space="preserve"> </w:t>
-      </w:r>
-      <w:r>
-        <w:rPr>
-          <w:i/>
-          <w:sz w:val="20"/>
-          <w:szCs w:val="20"/>
-        </w:rPr>
-        <w:t>2015</w:t>
-      </w:r>
-    </w:p>
-    <w:p>
-      <w:pPr>
-        <w:pStyle w:val="ListParagraph"/>
-        <w:numPr>
-          <w:ilvl w:val="0"/>
-          <w:numId w:val="24"/>
-        </w:numPr>
-        <w:tabs>
-          <w:tab w:val="left" w:pos="6060"/>
-        </w:tabs>
-        <w:rPr>
-          <w:sz w:val="18"/>
-          <w:szCs w:val="20"/>
-        </w:rPr>
-      </w:pPr>
-      <w:r>
-        <w:rPr>
-          <w:rFonts w:ascii="Calibri" w:hAnsi="Calibri" w:cs="Arial"/>
-          <w:color w:val="000000"/>
-          <w:sz w:val="20"/>
-          <w:szCs w:val="20"/>
-        </w:rPr>
-        <w:t>Created</w:t>
-      </w:r>
-      <w:r>
-        <w:rPr>
-          <w:rFonts w:ascii="Calibri" w:hAnsi="Calibri" w:cs="Arial"/>
-          <w:color w:val="000000"/>
-          <w:sz w:val="20"/>
-          <w:szCs w:val="20"/>
-        </w:rPr>
-        <w:t xml:space="preserve"> image recognition software in Python using OpenCV and other open source libraries with a small team of students at UF for Lockheed Martin</w:t>
-      </w:r>
-      <w:r>
-        <w:rPr>
-          <w:rFonts w:ascii="Calibri" w:hAnsi="Calibri" w:cs="Arial"/>
-          <w:color w:val="000000"/>
-          <w:sz w:val="20"/>
-          <w:szCs w:val="20"/>
-        </w:rPr>
-        <w:t>’s Scalable Advanced Graphics Engine (SAGE)</w:t>
-      </w:r>
-    </w:p>
-    <w:p>
-      <w:pPr>
-        <w:tabs>
-          <w:tab w:val="left" w:pos="6060"/>
-        </w:tabs>
-        <w:rPr>
-          <w:sz w:val="4"/>
-          <w:szCs w:val="4"/>
-        </w:rPr>
-      </w:pPr>
-    </w:p>
-    <w:p>
-      <w:pPr>
-        <w:tabs>
-          <w:tab w:val="left" w:pos="6060"/>
-        </w:tabs>
-        <w:rPr>
-          <w:sz w:val="20"/>
-          <w:szCs w:val="20"/>
-        </w:rPr>
-      </w:pPr>
-      <w:r>
-        <w:rPr>
-          <w:sz w:val="20"/>
-          <w:szCs w:val="20"/>
-        </w:rPr>
-        <w:t>IBM</w:t>
-      </w:r>
-      <w:r>
-        <w:rPr>
-          <w:sz w:val="16"/>
-          <w:szCs w:val="20"/>
-        </w:rPr>
-        <w:t xml:space="preserve"> </w:t>
-      </w:r>
-      <w:r>
-        <w:rPr>
-          <w:sz w:val="18"/>
-          <w:szCs w:val="18"/>
-        </w:rPr>
-        <w:t>(DALLAS, TX)</w:t>
-      </w:r>
-    </w:p>
-    <w:p>
-      <w:pPr>
-        <w:tabs>
-          <w:tab w:val="left" w:pos="6060"/>
-        </w:tabs>
-        <w:rPr>
-          <w:sz w:val="20"/>
-          <w:szCs w:val="20"/>
-        </w:rPr>
-      </w:pPr>
-      <w:r>
-        <w:rPr>
-          <w:i/>
-          <w:sz w:val="20"/>
-          <w:szCs w:val="20"/>
-        </w:rPr>
-        <w:t>IT Specialist Intern</w:t>
-      </w:r>
-      <w:r>
-        <w:rPr>
-          <w:i/>
-          <w:sz w:val="20"/>
-          <w:szCs w:val="20"/>
-        </w:rPr>
-        <w:t>,</w:t>
-      </w:r>
-      <w:r>
-        <w:rPr>
-          <w:i/>
-          <w:sz w:val="20"/>
-          <w:szCs w:val="20"/>
-        </w:rPr>
-        <w:t xml:space="preserve"> May 2014 – Aug 2014</w:t>
-      </w:r>
-    </w:p>
-    <w:p>
-      <w:pPr>
-        <w:pStyle w:val="ListParagraph"/>
-        <w:numPr>
-          <w:ilvl w:val="0"/>
-          <w:numId w:val="5"/>
-        </w:numPr>
-        <w:tabs>
-          <w:tab w:val="left" w:pos="6060"/>
-        </w:tabs>
-        <w:rPr>
-          <w:sz w:val="20"/>
-          <w:szCs w:val="20"/>
-        </w:rPr>
-      </w:pPr>
-      <w:r>
-        <w:rPr>
-          <w:sz w:val="20"/>
-          <w:szCs w:val="20"/>
-        </w:rPr>
-        <w:t>TECxCloud</w:t>
-      </w:r>
-      <w:r>
-        <w:rPr>
-          <w:sz w:val="20"/>
-          <w:szCs w:val="20"/>
-        </w:rPr>
-        <w:t xml:space="preserve"> UI Improvement (Team Leader)</w:t>
-      </w:r>
-    </w:p>
-    <w:p>
-      <w:pPr>
-        <w:pStyle w:val="ListParagraph"/>
-        <w:numPr>
-          <w:ilvl w:val="1"/>
-          <w:numId w:val="5"/>
-        </w:numPr>
-        <w:tabs>
-          <w:tab w:val="left" w:pos="6060"/>
-        </w:tabs>
-        <w:rPr>
-          <w:sz w:val="20"/>
-          <w:szCs w:val="20"/>
-        </w:rPr>
-      </w:pPr>
-      <w:r>
-        <w:rPr>
-          <w:sz w:val="20"/>
-          <w:szCs w:val="20"/>
-        </w:rPr>
-        <w:t>In charge of version control with VMware vSphere for team</w:t>
-      </w:r>
-      <w:r>
-        <w:rPr>
-          <w:sz w:val="20"/>
-          <w:szCs w:val="20"/>
-        </w:rPr>
-        <w:t xml:space="preserve"> and delegated tasks</w:t>
-      </w:r>
-    </w:p>
-    <w:p>
-      <w:pPr>
-        <w:pStyle w:val="ListParagraph"/>
-        <w:numPr>
-          <w:ilvl w:val="1"/>
-          <w:numId w:val="5"/>
-        </w:numPr>
-        <w:tabs>
-          <w:tab w:val="left" w:pos="6060"/>
-        </w:tabs>
-        <w:rPr>
-          <w:sz w:val="20"/>
-          <w:szCs w:val="20"/>
-        </w:rPr>
-      </w:pPr>
-      <w:r>
-        <w:rPr>
-          <w:sz w:val="20"/>
-          <w:szCs w:val="20"/>
-        </w:rPr>
-        <w:t xml:space="preserve">Redesigned outdated </w:t>
-      </w:r>
-      <w:r>
-        <w:rPr>
-          <w:sz w:val="20"/>
-          <w:szCs w:val="20"/>
-        </w:rPr>
-        <w:t xml:space="preserve">application </w:t>
-      </w:r>
-      <w:r>
-        <w:rPr>
-          <w:sz w:val="20"/>
-          <w:szCs w:val="20"/>
-        </w:rPr>
-        <w:t>using Bootstrap, HTML, CSS3, and vim</w:t>
-      </w:r>
-    </w:p>
-    <w:p>
-      <w:pPr>
-        <w:pStyle w:val="ListParagraph"/>
-        <w:numPr>
-          <w:ilvl w:val="0"/>
-          <w:numId w:val="5"/>
-        </w:numPr>
-        <w:tabs>
-          <w:tab w:val="left" w:pos="6060"/>
-        </w:tabs>
-        <w:rPr>
-          <w:sz w:val="20"/>
-          <w:szCs w:val="20"/>
-        </w:rPr>
-      </w:pPr>
-      <w:r>
-        <w:rPr>
-          <w:sz w:val="20"/>
-          <w:szCs w:val="20"/>
-        </w:rPr>
-        <w:t xml:space="preserve">Mobile App Development – </w:t>
-      </w:r>
-      <w:r>
-        <w:rPr>
-          <w:sz w:val="20"/>
-          <w:szCs w:val="20"/>
-        </w:rPr>
-        <w:t xml:space="preserve">Created and designed the UI with </w:t>
-      </w:r>
-      <w:r>
-        <w:rPr>
-          <w:sz w:val="20"/>
-          <w:szCs w:val="20"/>
-        </w:rPr>
-        <w:t>Ionic framework and AngularJS to run on mobile devices</w:t>
-      </w:r>
-    </w:p>
-    <w:p>
-      <w:pPr>
-        <w:pStyle w:val="ListParagraph"/>
-        <w:numPr>
-          <w:ilvl w:val="0"/>
-          <w:numId w:val="5"/>
-        </w:numPr>
-        <w:tabs>
-          <w:tab w:val="left" w:pos="6060"/>
-        </w:tabs>
-        <w:rPr>
-          <w:sz w:val="20"/>
-          <w:szCs w:val="20"/>
-        </w:rPr>
-      </w:pPr>
-      <w:r>
-        <w:rPr>
-          <w:sz w:val="20"/>
-          <w:szCs w:val="20"/>
-        </w:rPr>
-        <w:t xml:space="preserve">Aspera Server Installation and Test – </w:t>
-      </w:r>
-      <w:r>
-        <w:rPr>
-          <w:sz w:val="20"/>
-          <w:szCs w:val="20"/>
-        </w:rPr>
-        <w:t xml:space="preserve">Set up server and ran tests to verify packets being sent </w:t>
-      </w:r>
-      <w:r>
-        <w:rPr>
-          <w:sz w:val="20"/>
-          <w:szCs w:val="20"/>
-        </w:rPr>
-        <w:t xml:space="preserve">from across the country </w:t>
-      </w:r>
-      <w:r>
-        <w:rPr>
-          <w:sz w:val="20"/>
-          <w:szCs w:val="20"/>
-        </w:rPr>
-        <w:t xml:space="preserve">using CentOS and Redhat Linux </w:t>
+        <w:t>, Society of Women Engineers (SWE), and Freshman Leadership Program (FLP)</w:t>
       </w:r>
     </w:p>
     <w:sectPr>

</xml_diff>